<commit_message>
Mise à jours de certains commentaires dans fonctions.php. Le fichier vendor, qui pèse environ 60MB a été introduit dans .gitignore afin de ne pas être pris en compte et pushé sur le répertoire git. Il ne faut pas oublier de construire ce répertoire en installant phpdoc sur les machines qui vont puller le répertoire git.
</commit_message>
<xml_diff>
--- a/Documentation/Création du dépôt git.docx
+++ b/Documentation/Création du dépôt git.docx
@@ -12,22 +12,22 @@
     </w:p>
     <w:p>
       <w:pPr>
+        <w:pStyle w:val="Titre1"/>
+      </w:pPr>
+      <w:r>
+        <w:t>Liens sur tutoriaux</w:t>
+      </w:r>
+    </w:p>
+    <w:p>
+      <w:pPr>
         <w:pStyle w:val="Titre2"/>
       </w:pPr>
       <w:r>
-        <w:t>Liens sur tutoriaux</w:t>
-      </w:r>
-    </w:p>
-    <w:p>
-      <w:pPr>
-        <w:pStyle w:val="Titre3"/>
-      </w:pPr>
-      <w:r>
         <w:t>15 points pour maîtriser Git</w:t>
       </w:r>
     </w:p>
     <w:p>
-      <w:hyperlink r:id="rId5" w:history="1">
+      <w:hyperlink r:id="rId6" w:history="1">
         <w:r>
           <w:rPr>
             <w:rStyle w:val="Lienhypertexte"/>
@@ -39,14 +39,14 @@
     <w:p/>
     <w:p>
       <w:pPr>
-        <w:pStyle w:val="Titre3"/>
+        <w:pStyle w:val="Titre2"/>
       </w:pPr>
       <w:r>
         <w:t>Git – petit guide</w:t>
       </w:r>
     </w:p>
     <w:p>
-      <w:hyperlink r:id="rId6" w:history="1">
+      <w:hyperlink r:id="rId7" w:history="1">
         <w:r>
           <w:rPr>
             <w:rStyle w:val="Lienhypertexte"/>
@@ -58,27 +58,14 @@
     <w:p/>
     <w:p>
       <w:pPr>
-        <w:pStyle w:val="Titre3"/>
-      </w:pPr>
-      <w:r>
-        <w:t xml:space="preserve">Git </w:t>
-      </w:r>
-      <w:proofErr w:type="spellStart"/>
-      <w:r>
-        <w:t>cheat</w:t>
-      </w:r>
-      <w:proofErr w:type="spellEnd"/>
-      <w:r>
-        <w:t xml:space="preserve"> </w:t>
-      </w:r>
-      <w:proofErr w:type="spellStart"/>
-      <w:r>
-        <w:t>sheet</w:t>
-      </w:r>
-      <w:proofErr w:type="spellEnd"/>
-    </w:p>
-    <w:p>
-      <w:hyperlink r:id="rId7" w:history="1">
+        <w:pStyle w:val="Titre2"/>
+      </w:pPr>
+      <w:r>
+        <w:t>Git cheat sheet</w:t>
+      </w:r>
+    </w:p>
+    <w:p>
+      <w:hyperlink r:id="rId8" w:history="1">
         <w:r>
           <w:rPr>
             <w:rStyle w:val="Lienhypertexte"/>
@@ -90,14 +77,14 @@
     <w:p/>
     <w:p>
       <w:pPr>
-        <w:pStyle w:val="Titre3"/>
+        <w:pStyle w:val="Titre2"/>
       </w:pPr>
       <w:r>
         <w:t>Site officiel Git</w:t>
       </w:r>
     </w:p>
     <w:p>
-      <w:hyperlink r:id="rId8" w:history="1">
+      <w:hyperlink r:id="rId9" w:history="1">
         <w:r>
           <w:rPr>
             <w:rStyle w:val="Lienhypertexte"/>
@@ -109,22 +96,14 @@
     <w:p/>
     <w:p>
       <w:pPr>
-        <w:pStyle w:val="Titre3"/>
-      </w:pPr>
-      <w:r>
-        <w:t xml:space="preserve">Tutoriel </w:t>
-      </w:r>
-      <w:proofErr w:type="spellStart"/>
-      <w:r>
-        <w:t>atlassian</w:t>
-      </w:r>
-      <w:proofErr w:type="spellEnd"/>
-      <w:r>
-        <w:t xml:space="preserve"> (mélange français et anglais)</w:t>
-      </w:r>
-    </w:p>
-    <w:p>
-      <w:hyperlink r:id="rId9" w:history="1">
+        <w:pStyle w:val="Titre2"/>
+      </w:pPr>
+      <w:r>
+        <w:t>Tutoriel atlassian (mélange français et anglais)</w:t>
+      </w:r>
+    </w:p>
+    <w:p>
+      <w:hyperlink r:id="rId10" w:history="1">
         <w:r>
           <w:rPr>
             <w:rStyle w:val="Lienhypertexte"/>
@@ -136,19 +115,14 @@
     <w:p/>
     <w:p>
       <w:pPr>
-        <w:pStyle w:val="Titre3"/>
-      </w:pPr>
-      <w:proofErr w:type="spellStart"/>
-      <w:r>
-        <w:t>GitHub</w:t>
-      </w:r>
-      <w:proofErr w:type="spellEnd"/>
-      <w:r>
-        <w:t xml:space="preserve"> pour les nuls</w:t>
-      </w:r>
-    </w:p>
-    <w:p>
-      <w:hyperlink r:id="rId10" w:history="1">
+        <w:pStyle w:val="Titre2"/>
+      </w:pPr>
+      <w:r>
+        <w:t>GitHub pour les nuls</w:t>
+      </w:r>
+    </w:p>
+    <w:p>
+      <w:hyperlink r:id="rId11" w:history="1">
         <w:r>
           <w:rPr>
             <w:rStyle w:val="Lienhypertexte"/>
@@ -195,7 +169,7 @@
                     <pic:cNvPicPr/>
                   </pic:nvPicPr>
                   <pic:blipFill>
-                    <a:blip r:embed="rId11">
+                    <a:blip r:embed="rId12">
                       <a:extLst>
                         <a:ext uri="{28A0092B-C50C-407E-A947-70E740481C1C}">
                           <a14:useLocalDpi xmlns:a14="http://schemas.microsoft.com/office/drawing/2010/main" val="0"/>
@@ -246,16 +220,79 @@
     </w:p>
     <w:p>
       <w:r>
-        <w:t>En mode terminal, se placer dans le dossier « </w:t>
-      </w:r>
-      <w:proofErr w:type="spellStart"/>
-      <w:r>
-        <w:t>Repo_PHP_projet_final</w:t>
-      </w:r>
-      <w:proofErr w:type="spellEnd"/>
-      <w:r>
-        <w:t xml:space="preserve"> » et lancer la commande </w:t>
-      </w:r>
+        <w:t xml:space="preserve">En mode terminal, se placer dans le dossier « Repo_PHP_projet_final » et lancer la commande </w:t>
+      </w:r>
+      <w:r>
+        <w:rPr>
+          <w:i/>
+          <w:highlight w:val="lightGray"/>
+        </w:rPr>
+        <w:t>git init</w:t>
+      </w:r>
+    </w:p>
+    <w:p/>
+    <w:p>
+      <w:pPr>
+        <w:pStyle w:val="Titre2"/>
+      </w:pPr>
+      <w:r>
+        <w:t>Se connecter au</w:t>
+      </w:r>
+      <w:r>
+        <w:t xml:space="preserve"> dépôt</w:t>
+      </w:r>
+      <w:r>
+        <w:t xml:space="preserve"> distant</w:t>
+      </w:r>
+    </w:p>
+    <w:p>
+      <w:r>
+        <w:t>Utiliser la commande suivante pour un serveur distant</w:t>
+      </w:r>
+    </w:p>
+    <w:p>
+      <w:pPr>
+        <w:rPr>
+          <w:i/>
+        </w:rPr>
+      </w:pPr>
+      <w:r>
+        <w:rPr>
+          <w:i/>
+          <w:highlight w:val="lightGray"/>
+        </w:rPr>
+        <w:t>git</w:t>
+      </w:r>
+      <w:r>
+        <w:rPr>
+          <w:i/>
+          <w:highlight w:val="lightGray"/>
+        </w:rPr>
+        <w:t xml:space="preserve"> </w:t>
+      </w:r>
+      <w:r>
+        <w:rPr>
+          <w:i/>
+          <w:highlight w:val="lightGray"/>
+        </w:rPr>
+        <w:t>remote add nom_du_depot url_du_depot</w:t>
+      </w:r>
+    </w:p>
+    <w:p/>
+    <w:p>
+      <w:r>
+        <w:t>dans</w:t>
+      </w:r>
+      <w:r>
+        <w:t xml:space="preserve"> notre cas</w:t>
+      </w:r>
+    </w:p>
+    <w:p>
+      <w:pPr>
+        <w:rPr>
+          <w:i/>
+        </w:rPr>
+      </w:pPr>
       <w:r>
         <w:rPr>
           <w:i/>
@@ -263,252 +300,47 @@
         </w:rPr>
         <w:t xml:space="preserve">git </w:t>
       </w:r>
-      <w:proofErr w:type="spellStart"/>
-      <w:r>
-        <w:rPr>
-          <w:i/>
-          <w:highlight w:val="lightGray"/>
-        </w:rPr>
-        <w:t>init</w:t>
-      </w:r>
-      <w:proofErr w:type="spellEnd"/>
-    </w:p>
-    <w:p/>
-    <w:p>
-      <w:pPr>
-        <w:pStyle w:val="Titre2"/>
-      </w:pPr>
-      <w:r>
-        <w:t>Se connecter au</w:t>
-      </w:r>
-      <w:r>
-        <w:t xml:space="preserve"> dépôt</w:t>
-      </w:r>
-      <w:r>
-        <w:t xml:space="preserve"> distant</w:t>
-      </w:r>
-    </w:p>
-    <w:p>
-      <w:r>
-        <w:t>Utiliser la commande suivante pour un serveur distant</w:t>
-      </w:r>
-    </w:p>
-    <w:p>
-      <w:pPr>
-        <w:rPr>
-          <w:i/>
-        </w:rPr>
-      </w:pPr>
-      <w:proofErr w:type="gramStart"/>
-      <w:r>
-        <w:rPr>
-          <w:i/>
-          <w:highlight w:val="lightGray"/>
-        </w:rPr>
-        <w:t>git</w:t>
-      </w:r>
-      <w:proofErr w:type="gramEnd"/>
-      <w:r>
-        <w:rPr>
-          <w:i/>
-          <w:highlight w:val="lightGray"/>
-        </w:rPr>
-        <w:t xml:space="preserve"> </w:t>
-      </w:r>
-      <w:proofErr w:type="spellStart"/>
-      <w:r>
-        <w:rPr>
-          <w:i/>
-          <w:highlight w:val="lightGray"/>
-        </w:rPr>
-        <w:t>remote</w:t>
-      </w:r>
-      <w:proofErr w:type="spellEnd"/>
-      <w:r>
-        <w:rPr>
-          <w:i/>
-          <w:highlight w:val="lightGray"/>
-        </w:rPr>
-        <w:t xml:space="preserve"> </w:t>
-      </w:r>
-      <w:proofErr w:type="spellStart"/>
-      <w:r>
-        <w:rPr>
-          <w:i/>
-          <w:highlight w:val="lightGray"/>
-        </w:rPr>
-        <w:t>add</w:t>
-      </w:r>
-      <w:proofErr w:type="spellEnd"/>
-      <w:r>
-        <w:rPr>
-          <w:i/>
-          <w:highlight w:val="lightGray"/>
-        </w:rPr>
-        <w:t xml:space="preserve"> </w:t>
-      </w:r>
-      <w:proofErr w:type="spellStart"/>
-      <w:r>
-        <w:rPr>
-          <w:i/>
-          <w:highlight w:val="lightGray"/>
-        </w:rPr>
-        <w:t>nom_du_depot</w:t>
-      </w:r>
-      <w:proofErr w:type="spellEnd"/>
-      <w:r>
-        <w:rPr>
-          <w:i/>
-          <w:highlight w:val="lightGray"/>
-        </w:rPr>
-        <w:t xml:space="preserve"> </w:t>
-      </w:r>
-      <w:proofErr w:type="spellStart"/>
-      <w:r>
-        <w:rPr>
-          <w:i/>
-          <w:highlight w:val="lightGray"/>
-        </w:rPr>
-        <w:t>url_du_depot</w:t>
-      </w:r>
-      <w:proofErr w:type="spellEnd"/>
-    </w:p>
-    <w:p/>
-    <w:p>
-      <w:proofErr w:type="gramStart"/>
-      <w:r>
+      <w:r>
+        <w:rPr>
+          <w:i/>
+          <w:highlight w:val="lightGray"/>
+        </w:rPr>
+        <w:t>remote add origin https://projets-labinfo.he-arc.ch/git/mas-rad-3-groupe-2.git</w:t>
+      </w:r>
+    </w:p>
+    <w:p/>
+    <w:p>
+      <w:r>
+        <w:t>contrôle si le dépôt a bien été cloné</w:t>
+      </w:r>
+    </w:p>
+    <w:p>
+      <w:pPr>
+        <w:rPr>
+          <w:i/>
+        </w:rPr>
+      </w:pPr>
+      <w:r>
+        <w:rPr>
+          <w:highlight w:val="lightGray"/>
+        </w:rPr>
+        <w:t>git remote</w:t>
+      </w:r>
+      <w:r>
+        <w:rPr>
+          <w:highlight w:val="lightGray"/>
+        </w:rPr>
+        <w:t xml:space="preserve"> –v</w:t>
+      </w:r>
+    </w:p>
+    <w:p/>
+    <w:p/>
+    <w:p>
+      <w:r>
+        <w:rPr>
+          <w:noProof/>
+        </w:rPr>
         <w:lastRenderedPageBreak/>
-        <w:t>dans</w:t>
-      </w:r>
-      <w:proofErr w:type="gramEnd"/>
-      <w:r>
-        <w:t xml:space="preserve"> notre cas</w:t>
-      </w:r>
-    </w:p>
-    <w:p>
-      <w:pPr>
-        <w:rPr>
-          <w:i/>
-        </w:rPr>
-      </w:pPr>
-      <w:proofErr w:type="gramStart"/>
-      <w:r>
-        <w:rPr>
-          <w:i/>
-          <w:highlight w:val="lightGray"/>
-        </w:rPr>
-        <w:t>git</w:t>
-      </w:r>
-      <w:proofErr w:type="gramEnd"/>
-      <w:r>
-        <w:rPr>
-          <w:i/>
-          <w:highlight w:val="lightGray"/>
-        </w:rPr>
-        <w:t xml:space="preserve"> </w:t>
-      </w:r>
-      <w:proofErr w:type="spellStart"/>
-      <w:r>
-        <w:rPr>
-          <w:i/>
-          <w:highlight w:val="lightGray"/>
-        </w:rPr>
-        <w:t>remote</w:t>
-      </w:r>
-      <w:proofErr w:type="spellEnd"/>
-      <w:r>
-        <w:rPr>
-          <w:i/>
-          <w:highlight w:val="lightGray"/>
-        </w:rPr>
-        <w:t xml:space="preserve"> </w:t>
-      </w:r>
-      <w:proofErr w:type="spellStart"/>
-      <w:r>
-        <w:rPr>
-          <w:i/>
-          <w:highlight w:val="lightGray"/>
-        </w:rPr>
-        <w:t>add</w:t>
-      </w:r>
-      <w:proofErr w:type="spellEnd"/>
-      <w:r>
-        <w:rPr>
-          <w:i/>
-          <w:highlight w:val="lightGray"/>
-        </w:rPr>
-        <w:t xml:space="preserve"> </w:t>
-      </w:r>
-      <w:proofErr w:type="spellStart"/>
-      <w:r>
-        <w:rPr>
-          <w:i/>
-          <w:highlight w:val="lightGray"/>
-        </w:rPr>
-        <w:t>origin</w:t>
-      </w:r>
-      <w:proofErr w:type="spellEnd"/>
-      <w:r>
-        <w:rPr>
-          <w:i/>
-          <w:highlight w:val="lightGray"/>
-        </w:rPr>
-        <w:t xml:space="preserve"> https://projets-labinfo.he-arc.ch/git/mas-rad-3-groupe-2.git</w:t>
-      </w:r>
-    </w:p>
-    <w:p/>
-    <w:p>
-      <w:proofErr w:type="gramStart"/>
-      <w:r>
-        <w:t>contrôle</w:t>
-      </w:r>
-      <w:proofErr w:type="gramEnd"/>
-      <w:r>
-        <w:t xml:space="preserve"> si le dépôt a bien été cloné</w:t>
-      </w:r>
-    </w:p>
-    <w:p>
-      <w:pPr>
-        <w:rPr>
-          <w:i/>
-        </w:rPr>
-      </w:pPr>
-      <w:proofErr w:type="gramStart"/>
-      <w:r>
-        <w:rPr>
-          <w:highlight w:val="lightGray"/>
-        </w:rPr>
-        <w:t>git</w:t>
-      </w:r>
-      <w:proofErr w:type="gramEnd"/>
-      <w:r>
-        <w:rPr>
-          <w:highlight w:val="lightGray"/>
-        </w:rPr>
-        <w:t xml:space="preserve"> </w:t>
-      </w:r>
-      <w:proofErr w:type="spellStart"/>
-      <w:r>
-        <w:rPr>
-          <w:highlight w:val="lightGray"/>
-        </w:rPr>
-        <w:t>remote</w:t>
-      </w:r>
-      <w:proofErr w:type="spellEnd"/>
-      <w:r>
-        <w:rPr>
-          <w:highlight w:val="lightGray"/>
-        </w:rPr>
-        <w:t xml:space="preserve"> –v</w:t>
-      </w:r>
-    </w:p>
-    <w:p/>
-    <w:p/>
-    <w:p>
-      <w:r>
-        <w:rPr>
-          <w:noProof/>
-        </w:rPr>
         <w:drawing>
           <wp:inline distT="0" distB="0" distL="0" distR="0" wp14:anchorId="56A0DEE2" wp14:editId="74936F2C">
             <wp:extent cx="5760720" cy="857250"/>
@@ -525,7 +357,7 @@
                     <pic:cNvPicPr/>
                   </pic:nvPicPr>
                   <pic:blipFill>
-                    <a:blip r:embed="rId12">
+                    <a:blip r:embed="rId13">
                       <a:extLst>
                         <a:ext uri="{28A0092B-C50C-407E-A947-70E740481C1C}">
                           <a14:useLocalDpi xmlns:a14="http://schemas.microsoft.com/office/drawing/2010/main" val="0"/>
@@ -582,31 +414,13 @@
           <w:i/>
         </w:rPr>
       </w:pPr>
-      <w:proofErr w:type="gramStart"/>
-      <w:r>
-        <w:rPr>
-          <w:i/>
-          <w:highlight w:val="lightGray"/>
-        </w:rPr>
-        <w:t>git</w:t>
-      </w:r>
-      <w:proofErr w:type="gramEnd"/>
-      <w:r>
-        <w:rPr>
-          <w:i/>
-          <w:highlight w:val="lightGray"/>
-        </w:rPr>
-        <w:t xml:space="preserve"> clone </w:t>
-      </w:r>
-      <w:proofErr w:type="spellStart"/>
-      <w:r>
-        <w:rPr>
-          <w:i/>
-          <w:highlight w:val="lightGray"/>
-        </w:rPr>
-        <w:t>chemin_vers_le_depot</w:t>
-      </w:r>
-      <w:proofErr w:type="spellEnd"/>
+      <w:r>
+        <w:rPr>
+          <w:i/>
+          <w:highlight w:val="lightGray"/>
+        </w:rPr>
+        <w:t>git clone chemin_vers_le_depot</w:t>
+      </w:r>
     </w:p>
     <w:p/>
     <w:p>
@@ -620,21 +434,12 @@
           <w:i/>
         </w:rPr>
       </w:pPr>
-      <w:proofErr w:type="gramStart"/>
-      <w:r>
-        <w:rPr>
-          <w:i/>
-          <w:highlight w:val="lightGray"/>
-        </w:rPr>
-        <w:t>git</w:t>
-      </w:r>
-      <w:proofErr w:type="gramEnd"/>
-      <w:r>
-        <w:rPr>
-          <w:i/>
-          <w:highlight w:val="lightGray"/>
-        </w:rPr>
-        <w:t xml:space="preserve"> clone https://projets-labinfo.he-arc.ch/git/mas-rad-3-groupe-2.git</w:t>
+      <w:r>
+        <w:rPr>
+          <w:i/>
+          <w:highlight w:val="lightGray"/>
+        </w:rPr>
+        <w:t>git clone https://projets-labinfo.he-arc.ch/git/mas-rad-3-groupe-2.git</w:t>
       </w:r>
     </w:p>
     <w:p/>
@@ -657,23 +462,7 @@
           <w:i/>
           <w:highlight w:val="lightGray"/>
         </w:rPr>
-        <w:t xml:space="preserve">Git </w:t>
-      </w:r>
-      <w:proofErr w:type="spellStart"/>
-      <w:r>
-        <w:rPr>
-          <w:i/>
-          <w:highlight w:val="lightGray"/>
-        </w:rPr>
-        <w:t>add</w:t>
-      </w:r>
-      <w:proofErr w:type="spellEnd"/>
-      <w:r>
-        <w:rPr>
-          <w:i/>
-          <w:highlight w:val="lightGray"/>
-        </w:rPr>
-        <w:t xml:space="preserve"> *</w:t>
+        <w:t>Git add *</w:t>
       </w:r>
     </w:p>
     <w:p/>
@@ -696,21 +485,12 @@
           <w:i/>
         </w:rPr>
       </w:pPr>
-      <w:proofErr w:type="gramStart"/>
-      <w:r>
-        <w:rPr>
-          <w:i/>
-          <w:highlight w:val="lightGray"/>
-        </w:rPr>
-        <w:t>git</w:t>
-      </w:r>
-      <w:proofErr w:type="gramEnd"/>
-      <w:r>
-        <w:rPr>
-          <w:i/>
-          <w:highlight w:val="lightGray"/>
-        </w:rPr>
-        <w:t xml:space="preserve"> commit –m « Message de validation »</w:t>
+      <w:r>
+        <w:rPr>
+          <w:i/>
+          <w:highlight w:val="lightGray"/>
+        </w:rPr>
+        <w:t>git commit –m « Message de validation »</w:t>
       </w:r>
     </w:p>
     <w:p/>
@@ -725,21 +505,12 @@
           <w:i/>
         </w:rPr>
       </w:pPr>
-      <w:proofErr w:type="gramStart"/>
-      <w:r>
-        <w:rPr>
-          <w:i/>
-          <w:highlight w:val="lightGray"/>
-        </w:rPr>
-        <w:t>git</w:t>
-      </w:r>
-      <w:proofErr w:type="gramEnd"/>
-      <w:r>
-        <w:rPr>
-          <w:i/>
-          <w:highlight w:val="lightGray"/>
-        </w:rPr>
-        <w:t xml:space="preserve"> commit –m « Premier commit »</w:t>
+      <w:r>
+        <w:rPr>
+          <w:i/>
+          <w:highlight w:val="lightGray"/>
+        </w:rPr>
+        <w:t>git commit –m « Premier commit »</w:t>
       </w:r>
     </w:p>
     <w:p/>
@@ -750,11 +521,9 @@
       <w:r>
         <w:t xml:space="preserve">Envoyer les changements au </w:t>
       </w:r>
-      <w:proofErr w:type="spellStart"/>
-      <w:r>
-        <w:t>depôt</w:t>
-      </w:r>
-      <w:proofErr w:type="spellEnd"/>
+      <w:r>
+        <w:t>dépôt</w:t>
+      </w:r>
       <w:r>
         <w:t xml:space="preserve"> distant</w:t>
       </w:r>
@@ -770,47 +539,13 @@
           <w:i/>
         </w:rPr>
       </w:pPr>
-      <w:proofErr w:type="gramStart"/>
-      <w:r>
-        <w:rPr>
-          <w:i/>
-          <w:highlight w:val="lightGray"/>
-        </w:rPr>
-        <w:t>git</w:t>
-      </w:r>
-      <w:proofErr w:type="gramEnd"/>
-      <w:r>
-        <w:rPr>
-          <w:i/>
-          <w:highlight w:val="lightGray"/>
-        </w:rPr>
-        <w:t xml:space="preserve"> push </w:t>
-      </w:r>
-      <w:proofErr w:type="spellStart"/>
-      <w:r>
-        <w:rPr>
-          <w:i/>
-          <w:highlight w:val="lightGray"/>
-        </w:rPr>
-        <w:t>nom_du_depot</w:t>
-      </w:r>
-      <w:proofErr w:type="spellEnd"/>
-      <w:r>
-        <w:rPr>
-          <w:i/>
-          <w:highlight w:val="lightGray"/>
-        </w:rPr>
-        <w:t xml:space="preserve"> </w:t>
-      </w:r>
-      <w:proofErr w:type="spellStart"/>
-      <w:r>
-        <w:rPr>
-          <w:i/>
-          <w:highlight w:val="lightGray"/>
-        </w:rPr>
-        <w:t>nom_de_la_branche</w:t>
-      </w:r>
-      <w:proofErr w:type="spellEnd"/>
+      <w:r>
+        <w:rPr>
+          <w:i/>
+          <w:highlight w:val="lightGray"/>
+        </w:rPr>
+        <w:t>git push nom_du_depot nom_de_la_branche</w:t>
+      </w:r>
     </w:p>
     <w:p/>
     <w:p>
@@ -824,37 +559,12 @@
           <w:i/>
         </w:rPr>
       </w:pPr>
-      <w:proofErr w:type="gramStart"/>
-      <w:r>
-        <w:rPr>
-          <w:i/>
-          <w:highlight w:val="lightGray"/>
-        </w:rPr>
-        <w:t>git</w:t>
-      </w:r>
-      <w:proofErr w:type="gramEnd"/>
-      <w:r>
-        <w:rPr>
-          <w:i/>
-          <w:highlight w:val="lightGray"/>
-        </w:rPr>
-        <w:t xml:space="preserve"> push </w:t>
-      </w:r>
-      <w:proofErr w:type="spellStart"/>
-      <w:r>
-        <w:rPr>
-          <w:i/>
-          <w:highlight w:val="lightGray"/>
-        </w:rPr>
-        <w:t>origin</w:t>
-      </w:r>
-      <w:proofErr w:type="spellEnd"/>
-      <w:r>
-        <w:rPr>
-          <w:i/>
-          <w:highlight w:val="lightGray"/>
-        </w:rPr>
-        <w:t xml:space="preserve"> master</w:t>
+      <w:r>
+        <w:rPr>
+          <w:i/>
+          <w:highlight w:val="lightGray"/>
+        </w:rPr>
+        <w:t>git push origin master</w:t>
       </w:r>
     </w:p>
     <w:p/>
@@ -879,7 +589,7 @@
                     <pic:cNvPicPr/>
                   </pic:nvPicPr>
                   <pic:blipFill>
-                    <a:blip r:embed="rId13">
+                    <a:blip r:embed="rId14">
                       <a:extLst>
                         <a:ext uri="{28A0092B-C50C-407E-A947-70E740481C1C}">
                           <a14:useLocalDpi xmlns:a14="http://schemas.microsoft.com/office/drawing/2010/main" val="0"/>
@@ -921,15 +631,7 @@
         <w:pStyle w:val="Titre2"/>
       </w:pPr>
       <w:r>
-        <w:t>Ajout de répertoire « Documentation » et « </w:t>
-      </w:r>
-      <w:proofErr w:type="spellStart"/>
-      <w:r>
-        <w:t>localhost</w:t>
-      </w:r>
-      <w:proofErr w:type="spellEnd"/>
-      <w:r>
-        <w:t> »</w:t>
+        <w:t>Ajout de répertoire « Documentation » et « localhost »</w:t>
       </w:r>
     </w:p>
     <w:p>
@@ -944,37 +646,12 @@
           <w:highlight w:val="lightGray"/>
         </w:rPr>
       </w:pPr>
-      <w:proofErr w:type="gramStart"/>
-      <w:r>
-        <w:rPr>
-          <w:i/>
-          <w:highlight w:val="lightGray"/>
-        </w:rPr>
-        <w:t>git</w:t>
-      </w:r>
-      <w:proofErr w:type="gramEnd"/>
-      <w:r>
-        <w:rPr>
-          <w:i/>
-          <w:highlight w:val="lightGray"/>
-        </w:rPr>
-        <w:t xml:space="preserve"> </w:t>
-      </w:r>
-      <w:proofErr w:type="spellStart"/>
-      <w:r>
-        <w:rPr>
-          <w:i/>
-          <w:highlight w:val="lightGray"/>
-        </w:rPr>
-        <w:t>add</w:t>
-      </w:r>
-      <w:proofErr w:type="spellEnd"/>
-      <w:r>
-        <w:rPr>
-          <w:i/>
-          <w:highlight w:val="lightGray"/>
-        </w:rPr>
-        <w:t xml:space="preserve"> *</w:t>
+      <w:r>
+        <w:rPr>
+          <w:i/>
+          <w:highlight w:val="lightGray"/>
+        </w:rPr>
+        <w:t>git add *</w:t>
       </w:r>
       <w:r>
         <w:rPr>
@@ -982,62 +659,21 @@
           <w:highlight w:val="lightGray"/>
         </w:rPr>
         <w:br/>
-        <w:t xml:space="preserve">git commit –m « Ajout des répertoires Documentation et </w:t>
-      </w:r>
-      <w:proofErr w:type="spellStart"/>
-      <w:r>
-        <w:rPr>
-          <w:i/>
-          <w:highlight w:val="lightGray"/>
-        </w:rPr>
-        <w:t>localhost</w:t>
-      </w:r>
-      <w:proofErr w:type="spellEnd"/>
-      <w:r>
-        <w:rPr>
-          <w:i/>
-          <w:highlight w:val="lightGray"/>
-        </w:rPr>
-        <w:t> »</w:t>
-      </w:r>
-    </w:p>
-    <w:p>
-      <w:pPr>
-        <w:rPr>
-          <w:i/>
-        </w:rPr>
-      </w:pPr>
-      <w:proofErr w:type="gramStart"/>
-      <w:r>
-        <w:rPr>
-          <w:i/>
-          <w:highlight w:val="lightGray"/>
-        </w:rPr>
-        <w:t>git</w:t>
-      </w:r>
-      <w:proofErr w:type="gramEnd"/>
-      <w:r>
-        <w:rPr>
-          <w:i/>
-          <w:highlight w:val="lightGray"/>
-        </w:rPr>
-        <w:t xml:space="preserve"> push </w:t>
-      </w:r>
-      <w:proofErr w:type="spellStart"/>
-      <w:r>
-        <w:rPr>
-          <w:i/>
-          <w:highlight w:val="lightGray"/>
-        </w:rPr>
-        <w:t>origin</w:t>
-      </w:r>
-      <w:proofErr w:type="spellEnd"/>
-      <w:r>
-        <w:rPr>
-          <w:i/>
-          <w:highlight w:val="lightGray"/>
-        </w:rPr>
-        <w:t xml:space="preserve"> master</w:t>
+        <w:t>git commit –m « Ajout des répertoires Documentation et localhost »</w:t>
+      </w:r>
+    </w:p>
+    <w:p>
+      <w:pPr>
+        <w:rPr>
+          <w:i/>
+        </w:rPr>
+      </w:pPr>
+      <w:r>
+        <w:rPr>
+          <w:i/>
+          <w:highlight w:val="lightGray"/>
+        </w:rPr>
+        <w:t>git push origin master</w:t>
       </w:r>
     </w:p>
     <w:p/>
@@ -1046,15 +682,7 @@
         <w:pStyle w:val="Titre2"/>
       </w:pPr>
       <w:r>
-        <w:t>Ajouter le dépôt git à un outil graphique sur Mac (</w:t>
-      </w:r>
-      <w:proofErr w:type="spellStart"/>
-      <w:r>
-        <w:t>SnailGit</w:t>
-      </w:r>
-      <w:proofErr w:type="spellEnd"/>
-      <w:r>
-        <w:t>)</w:t>
+        <w:t>Ajouter le dépôt git à un outil graphique sur Mac (SnailGit)</w:t>
       </w:r>
     </w:p>
     <w:p>
@@ -1078,7 +706,7 @@
                     <pic:cNvPicPr/>
                   </pic:nvPicPr>
                   <pic:blipFill>
-                    <a:blip r:embed="rId14">
+                    <a:blip r:embed="rId15">
                       <a:extLst>
                         <a:ext uri="{28A0092B-C50C-407E-A947-70E740481C1C}">
                           <a14:useLocalDpi xmlns:a14="http://schemas.microsoft.com/office/drawing/2010/main" val="0"/>
@@ -1125,20 +753,12 @@
       </w:r>
     </w:p>
     <w:p>
-      <w:hyperlink r:id="rId15" w:history="1">
+      <w:hyperlink r:id="rId16" w:history="1">
         <w:r>
           <w:rPr>
             <w:rStyle w:val="Lienhypertexte"/>
           </w:rPr>
-          <w:t>https://git-scm.com/book/fr/v2/Les-branches-avec-Git-Branches-et-fusio</w:t>
-        </w:r>
-        <w:bookmarkStart w:id="0" w:name="_GoBack"/>
-        <w:bookmarkEnd w:id="0"/>
-        <w:r>
-          <w:rPr>
-            <w:rStyle w:val="Lienhypertexte"/>
-          </w:rPr>
-          <w:t>ns%C2%A0%3A-les-bases</w:t>
+          <w:t>https://git-scm.com/book/fr/v2/Les-branches-avec-Git-Branches-et-fusions%C2%A0%3A-les-bases</w:t>
         </w:r>
       </w:hyperlink>
     </w:p>
@@ -1151,7 +771,7 @@
       </w:r>
     </w:p>
     <w:p>
-      <w:hyperlink r:id="rId16" w:history="1">
+      <w:hyperlink r:id="rId17" w:history="1">
         <w:r>
           <w:rPr>
             <w:rStyle w:val="Lienhypertexte"/>
@@ -1169,7 +789,7 @@
       </w:r>
     </w:p>
     <w:p>
-      <w:hyperlink r:id="rId17" w:history="1">
+      <w:hyperlink r:id="rId18" w:history="1">
         <w:r>
           <w:rPr>
             <w:rStyle w:val="Lienhypertexte"/>
@@ -1187,7 +807,12 @@
       </w:r>
     </w:p>
     <w:p>
-      <w:hyperlink r:id="rId18" w:history="1">
+      <w:pPr>
+        <w:rPr>
+          <w:rStyle w:val="Lienhypertexte"/>
+        </w:rPr>
+      </w:pPr>
+      <w:hyperlink r:id="rId19" w:history="1">
         <w:r>
           <w:rPr>
             <w:rStyle w:val="Lienhypertexte"/>
@@ -1196,6 +821,396 @@
         </w:r>
       </w:hyperlink>
     </w:p>
+    <w:p>
+      <w:pPr>
+        <w:rPr>
+          <w:rStyle w:val="Lienhypertexte"/>
+        </w:rPr>
+      </w:pPr>
+    </w:p>
+    <w:p>
+      <w:pPr>
+        <w:rPr>
+          <w:rStyle w:val="Lienhypertexte"/>
+        </w:rPr>
+      </w:pPr>
+      <w:r>
+        <w:rPr>
+          <w:rStyle w:val="Lienhypertexte"/>
+        </w:rPr>
+        <w:br w:type="page"/>
+      </w:r>
+    </w:p>
+    <w:p>
+      <w:pPr>
+        <w:pStyle w:val="Titre"/>
+      </w:pPr>
+      <w:r>
+        <w:t>Installation de Composer</w:t>
+      </w:r>
+    </w:p>
+    <w:p>
+      <w:pPr>
+        <w:pStyle w:val="Titre1"/>
+      </w:pPr>
+      <w:r>
+        <w:t>Liens sur tutoriaux</w:t>
+      </w:r>
+    </w:p>
+    <w:p>
+      <w:pPr>
+        <w:pStyle w:val="Titre1"/>
+      </w:pPr>
+    </w:p>
+    <w:p>
+      <w:pPr>
+        <w:pStyle w:val="Titre2"/>
+      </w:pPr>
+      <w:r>
+        <w:t>Explication de l’arborescence faite pour le projet</w:t>
+      </w:r>
+    </w:p>
+    <w:p>
+      <w:r>
+        <w:t>Un répertoire nommé « Repo_PHP_projet_final » a été créé comme dossier de départ, également pour</w:t>
+      </w:r>
+      <w:r>
+        <w:t xml:space="preserve"> Git. À l’intérieur de celui-ci, un répertoire « localhost » qui contient les fichiers php et qui seront, une publiés sur le site de l’hébergeur. Au même niveau que « localhost », se trouve un répertoire « Documentation » qui contient la documentation du projet et un répertoire « DB » qui contient les fichiers de configuration des base de données et tables nécessaires pour notre projet. Nous allons installer composer à ce même niveau, afin d’éviter que ses fichiers soient dans « localhost », ce qui évitera de devoir faire un tri dans « localhost » à chaque fois que nous publieront sur le site de l’hébergeur.</w:t>
+      </w:r>
+    </w:p>
+    <w:p>
+      <w:pPr>
+        <w:pStyle w:val="Titre1"/>
+      </w:pPr>
+      <w:r>
+        <w:t>Téléchargement des sources</w:t>
+      </w:r>
+    </w:p>
+    <w:p>
+      <w:r>
+        <w:t xml:space="preserve">Se rendre sur le site </w:t>
+      </w:r>
+      <w:hyperlink r:id="rId20" w:history="1">
+        <w:r>
+          <w:rPr>
+            <w:rStyle w:val="Lienhypertexte"/>
+          </w:rPr>
+          <w:t>getcomposer.org</w:t>
+        </w:r>
+      </w:hyperlink>
+      <w:r>
+        <w:t>, puis sur la page « Download »</w:t>
+      </w:r>
+    </w:p>
+    <w:p>
+      <w:pPr>
+        <w:pStyle w:val="Titre1"/>
+      </w:pPr>
+      <w:r>
+        <w:t>Installation sur Mac</w:t>
+      </w:r>
+    </w:p>
+    <w:p>
+      <w:r>
+        <w:t>Suivre l’explication de la page « Download » :</w:t>
+      </w:r>
+    </w:p>
+    <w:p>
+      <w:pPr>
+        <w:pStyle w:val="Paragraphedeliste"/>
+        <w:numPr>
+          <w:ilvl w:val="0"/>
+          <w:numId w:val="1"/>
+        </w:numPr>
+      </w:pPr>
+      <w:r>
+        <w:t>dans le T</w:t>
+      </w:r>
+      <w:r>
+        <w:t>erminal, se placer dans le répertoire « Repo_PHP_projet_final »</w:t>
+      </w:r>
+    </w:p>
+    <w:p>
+      <w:pPr>
+        <w:pStyle w:val="Paragraphedeliste"/>
+        <w:numPr>
+          <w:ilvl w:val="0"/>
+          <w:numId w:val="1"/>
+        </w:numPr>
+      </w:pPr>
+      <w:r>
+        <w:t>depuis la page « Download » de composer, copier les commandes suivantes et les coller dans le Terminal</w:t>
+      </w:r>
+    </w:p>
+    <w:p>
+      <w:pPr>
+        <w:rPr>
+          <w:i/>
+          <w:highlight w:val="lightGray"/>
+        </w:rPr>
+      </w:pPr>
+      <w:r>
+        <w:rPr>
+          <w:i/>
+          <w:highlight w:val="lightGray"/>
+        </w:rPr>
+        <w:t>php -r "copy('https://getcomposer.org/installer', 'composer-setup.php');"</w:t>
+      </w:r>
+    </w:p>
+    <w:p>
+      <w:pPr>
+        <w:ind w:left="142" w:hanging="142"/>
+        <w:rPr>
+          <w:i/>
+          <w:highlight w:val="lightGray"/>
+        </w:rPr>
+      </w:pPr>
+      <w:r>
+        <w:rPr>
+          <w:i/>
+          <w:highlight w:val="lightGray"/>
+        </w:rPr>
+        <w:t>php -r "if (hash_file('SHA384', 'composer-setup.php') === '669656bab3166a7aff8a7506b8cb2d1c292f042046c5a994c43155c0be6190fa0355160742ab2e1c88d40d5be660b410') { echo 'Installer verified'; } else { echo 'Installer corrupt'; unlink('composer-setup.php'); } echo PHP_EOL;"</w:t>
+      </w:r>
+    </w:p>
+    <w:p>
+      <w:pPr>
+        <w:rPr>
+          <w:i/>
+          <w:highlight w:val="lightGray"/>
+        </w:rPr>
+      </w:pPr>
+      <w:r>
+        <w:rPr>
+          <w:i/>
+          <w:highlight w:val="lightGray"/>
+        </w:rPr>
+        <w:t>php composer-setup.php</w:t>
+      </w:r>
+    </w:p>
+    <w:p>
+      <w:pPr>
+        <w:rPr>
+          <w:i/>
+        </w:rPr>
+      </w:pPr>
+      <w:r>
+        <w:rPr>
+          <w:i/>
+          <w:highlight w:val="lightGray"/>
+        </w:rPr>
+        <w:t>php -r "unlink('composer-setup.php');"</w:t>
+      </w:r>
+    </w:p>
+    <w:p/>
+    <w:p>
+      <w:r>
+        <w:t>Un fichier « composer.phar » a été créé dans le répertoire « Repo_PHP_projet_final ».</w:t>
+      </w:r>
+    </w:p>
+    <w:p/>
+    <w:p>
+      <w:pPr>
+        <w:rPr>
+          <w:rFonts w:asciiTheme="majorHAnsi" w:eastAsiaTheme="majorEastAsia" w:hAnsiTheme="majorHAnsi" w:cstheme="majorBidi"/>
+          <w:color w:val="17365D" w:themeColor="text2" w:themeShade="BF"/>
+          <w:spacing w:val="5"/>
+          <w:kern w:val="28"/>
+          <w:sz w:val="52"/>
+          <w:szCs w:val="52"/>
+        </w:rPr>
+      </w:pPr>
+      <w:r>
+        <w:br w:type="page"/>
+      </w:r>
+    </w:p>
+    <w:p>
+      <w:pPr>
+        <w:pStyle w:val="Titre"/>
+      </w:pPr>
+      <w:r>
+        <w:t>Installation de phpdoc</w:t>
+      </w:r>
+    </w:p>
+    <w:p>
+      <w:pPr>
+        <w:pStyle w:val="Titre1"/>
+      </w:pPr>
+      <w:r>
+        <w:t>Téléchargement des sources</w:t>
+      </w:r>
+    </w:p>
+    <w:p>
+      <w:r>
+        <w:t xml:space="preserve">Il y a plusieurs façons d’installer </w:t>
+      </w:r>
+      <w:r>
+        <w:t xml:space="preserve">phpdoc expliquées sur le site </w:t>
+      </w:r>
+      <w:hyperlink r:id="rId21" w:history="1">
+        <w:r>
+          <w:rPr>
+            <w:rStyle w:val="Lienhypertexte"/>
+          </w:rPr>
+          <w:t>https://www.phpdoc.org</w:t>
+        </w:r>
+      </w:hyperlink>
+    </w:p>
+    <w:p/>
+    <w:p>
+      <w:r>
+        <w:t>Nous allons installer phpdoc au moyen de composer. Si nous n’avons encore jamais lancé composer, nous ne trouvons que le fichier « composer.phar » dans le répertoire « Repo_PHP_projet_final » et il nous manque le fichier « composer.json ». Il faut donc créer un fichier « composer.json » contenant le code minimal suivant :</w:t>
+      </w:r>
+    </w:p>
+    <w:p/>
+    <w:p>
+      <w:pPr>
+        <w:rPr>
+          <w:i/>
+          <w:highlight w:val="lightGray"/>
+        </w:rPr>
+      </w:pPr>
+      <w:r>
+        <w:rPr>
+          <w:i/>
+          <w:highlight w:val="lightGray"/>
+        </w:rPr>
+        <w:t>{</w:t>
+      </w:r>
+    </w:p>
+    <w:p>
+      <w:pPr>
+        <w:rPr>
+          <w:i/>
+          <w:highlight w:val="lightGray"/>
+        </w:rPr>
+      </w:pPr>
+      <w:r>
+        <w:rPr>
+          <w:i/>
+          <w:highlight w:val="lightGray"/>
+        </w:rPr>
+        <w:t xml:space="preserve">    "require-dev": {</w:t>
+      </w:r>
+    </w:p>
+    <w:p>
+      <w:pPr>
+        <w:rPr>
+          <w:i/>
+          <w:highlight w:val="lightGray"/>
+        </w:rPr>
+      </w:pPr>
+      <w:r>
+        <w:rPr>
+          <w:i/>
+          <w:highlight w:val="lightGray"/>
+        </w:rPr>
+        <w:t xml:space="preserve">        "phpdocumentor/phpdocumentor": "2.*"</w:t>
+      </w:r>
+    </w:p>
+    <w:p>
+      <w:pPr>
+        <w:rPr>
+          <w:i/>
+          <w:highlight w:val="lightGray"/>
+        </w:rPr>
+      </w:pPr>
+      <w:r>
+        <w:rPr>
+          <w:i/>
+          <w:highlight w:val="lightGray"/>
+        </w:rPr>
+        <w:t xml:space="preserve">    }</w:t>
+      </w:r>
+    </w:p>
+    <w:p>
+      <w:pPr>
+        <w:rPr>
+          <w:i/>
+        </w:rPr>
+      </w:pPr>
+      <w:r>
+        <w:rPr>
+          <w:i/>
+          <w:highlight w:val="lightGray"/>
+        </w:rPr>
+        <w:t>}</w:t>
+      </w:r>
+    </w:p>
+    <w:p/>
+    <w:p>
+      <w:r>
+        <w:t>Ensuite, lancer l’installation au moyen de la commande suivante :</w:t>
+      </w:r>
+    </w:p>
+    <w:p>
+      <w:r>
+        <w:t xml:space="preserve">Pour Mac </w:t>
+      </w:r>
+      <w:r>
+        <w:rPr>
+          <w:i/>
+          <w:highlight w:val="lightGray"/>
+        </w:rPr>
+        <w:t>php composer.phar install</w:t>
+      </w:r>
+    </w:p>
+    <w:p>
+      <w:r>
+        <w:t xml:space="preserve">Pour Windows </w:t>
+      </w:r>
+      <w:r>
+        <w:rPr>
+          <w:i/>
+          <w:highlight w:val="lightGray"/>
+        </w:rPr>
+        <w:t>composer install</w:t>
+      </w:r>
+    </w:p>
+    <w:p/>
+    <w:p>
+      <w:pPr>
+        <w:pStyle w:val="Titre1"/>
+      </w:pPr>
+      <w:r>
+        <w:t>Exécuter phpdoc</w:t>
+      </w:r>
+    </w:p>
+    <w:p>
+      <w:pPr>
+        <w:pStyle w:val="Titre2"/>
+      </w:pPr>
+      <w:r>
+        <w:t>Exécution sous Mac</w:t>
+      </w:r>
+    </w:p>
+    <w:p>
+      <w:r>
+        <w:t xml:space="preserve">Dans le Terminal, se rendre dans le répertoire « Repo_PHP_projet_final » et lancer la commande suivante : </w:t>
+      </w:r>
+    </w:p>
+    <w:p>
+      <w:pPr>
+        <w:rPr>
+          <w:i/>
+        </w:rPr>
+      </w:pPr>
+      <w:r>
+        <w:rPr>
+          <w:i/>
+          <w:highlight w:val="lightGray"/>
+        </w:rPr>
+        <w:t>vendor/bin/phpdoc -d localhost/test/ -t Documentation/docphp</w:t>
+      </w:r>
+    </w:p>
+    <w:p/>
+    <w:p>
+      <w:r>
+        <w:t>Ceci crée un répertoire docphp dans « Documentation ». Lancer index.htlm pour accéder à la documentation ainsi construite.</w:t>
+      </w:r>
+      <w:bookmarkStart w:id="0" w:name="_GoBack"/>
+      <w:bookmarkEnd w:id="0"/>
+    </w:p>
     <w:sectPr>
       <w:pgSz w:w="11906" w:h="16838"/>
       <w:pgMar w:top="1417" w:right="1417" w:bottom="1417" w:left="1417" w:header="708" w:footer="708" w:gutter="0"/>
@@ -1203,6 +1218,127 @@
     </w:sectPr>
   </w:body>
 </w:document>
+</file>
+
+<file path=word/numbering.xml><?xml version="1.0" encoding="utf-8"?>
+<w:numbering xmlns:wpc="http://schemas.microsoft.com/office/word/2010/wordprocessingCanvas" xmlns:mo="http://schemas.microsoft.com/office/mac/office/2008/main" xmlns:mc="http://schemas.openxmlformats.org/markup-compatibility/2006" xmlns:mv="urn:schemas-microsoft-com:mac:vml" xmlns:o="urn:schemas-microsoft-com:office:office" xmlns:r="http://schemas.openxmlformats.org/officeDocument/2006/relationships" xmlns:m="http://schemas.openxmlformats.org/officeDocument/2006/math" xmlns:v="urn:schemas-microsoft-com:vml" xmlns:wp14="http://schemas.microsoft.com/office/word/2010/wordprocessingDrawing" xmlns:wp="http://schemas.openxmlformats.org/drawingml/2006/wordprocessingDrawing" xmlns:w10="urn:schemas-microsoft-com:office:word" xmlns:w="http://schemas.openxmlformats.org/wordprocessingml/2006/main" xmlns:w14="http://schemas.microsoft.com/office/word/2010/wordml" xmlns:wpg="http://schemas.microsoft.com/office/word/2010/wordprocessingGroup" xmlns:wpi="http://schemas.microsoft.com/office/word/2010/wordprocessingInk" xmlns:wne="http://schemas.microsoft.com/office/word/2006/wordml" xmlns:wps="http://schemas.microsoft.com/office/word/2010/wordprocessingShape" mc:Ignorable="w14 wp14">
+  <w:abstractNum w:abstractNumId="0">
+    <w:nsid w:val="4C8E284F"/>
+    <w:multiLevelType w:val="hybridMultilevel"/>
+    <w:tmpl w:val="57A83332"/>
+    <w:lvl w:ilvl="0" w:tplc="040C0001">
+      <w:start w:val="1"/>
+      <w:numFmt w:val="bullet"/>
+      <w:lvlText w:val=""/>
+      <w:lvlJc w:val="left"/>
+      <w:pPr>
+        <w:ind w:left="720" w:hanging="360"/>
+      </w:pPr>
+      <w:rPr>
+        <w:rFonts w:ascii="Symbol" w:hAnsi="Symbol" w:hint="default"/>
+      </w:rPr>
+    </w:lvl>
+    <w:lvl w:ilvl="1" w:tplc="040C0003" w:tentative="1">
+      <w:start w:val="1"/>
+      <w:numFmt w:val="bullet"/>
+      <w:lvlText w:val="o"/>
+      <w:lvlJc w:val="left"/>
+      <w:pPr>
+        <w:ind w:left="1440" w:hanging="360"/>
+      </w:pPr>
+      <w:rPr>
+        <w:rFonts w:ascii="Courier New" w:hAnsi="Courier New" w:hint="default"/>
+      </w:rPr>
+    </w:lvl>
+    <w:lvl w:ilvl="2" w:tplc="040C0005" w:tentative="1">
+      <w:start w:val="1"/>
+      <w:numFmt w:val="bullet"/>
+      <w:lvlText w:val=""/>
+      <w:lvlJc w:val="left"/>
+      <w:pPr>
+        <w:ind w:left="2160" w:hanging="360"/>
+      </w:pPr>
+      <w:rPr>
+        <w:rFonts w:ascii="Wingdings" w:hAnsi="Wingdings" w:hint="default"/>
+      </w:rPr>
+    </w:lvl>
+    <w:lvl w:ilvl="3" w:tplc="040C0001" w:tentative="1">
+      <w:start w:val="1"/>
+      <w:numFmt w:val="bullet"/>
+      <w:lvlText w:val=""/>
+      <w:lvlJc w:val="left"/>
+      <w:pPr>
+        <w:ind w:left="2880" w:hanging="360"/>
+      </w:pPr>
+      <w:rPr>
+        <w:rFonts w:ascii="Symbol" w:hAnsi="Symbol" w:hint="default"/>
+      </w:rPr>
+    </w:lvl>
+    <w:lvl w:ilvl="4" w:tplc="040C0003" w:tentative="1">
+      <w:start w:val="1"/>
+      <w:numFmt w:val="bullet"/>
+      <w:lvlText w:val="o"/>
+      <w:lvlJc w:val="left"/>
+      <w:pPr>
+        <w:ind w:left="3600" w:hanging="360"/>
+      </w:pPr>
+      <w:rPr>
+        <w:rFonts w:ascii="Courier New" w:hAnsi="Courier New" w:hint="default"/>
+      </w:rPr>
+    </w:lvl>
+    <w:lvl w:ilvl="5" w:tplc="040C0005" w:tentative="1">
+      <w:start w:val="1"/>
+      <w:numFmt w:val="bullet"/>
+      <w:lvlText w:val=""/>
+      <w:lvlJc w:val="left"/>
+      <w:pPr>
+        <w:ind w:left="4320" w:hanging="360"/>
+      </w:pPr>
+      <w:rPr>
+        <w:rFonts w:ascii="Wingdings" w:hAnsi="Wingdings" w:hint="default"/>
+      </w:rPr>
+    </w:lvl>
+    <w:lvl w:ilvl="6" w:tplc="040C0001" w:tentative="1">
+      <w:start w:val="1"/>
+      <w:numFmt w:val="bullet"/>
+      <w:lvlText w:val=""/>
+      <w:lvlJc w:val="left"/>
+      <w:pPr>
+        <w:ind w:left="5040" w:hanging="360"/>
+      </w:pPr>
+      <w:rPr>
+        <w:rFonts w:ascii="Symbol" w:hAnsi="Symbol" w:hint="default"/>
+      </w:rPr>
+    </w:lvl>
+    <w:lvl w:ilvl="7" w:tplc="040C0003" w:tentative="1">
+      <w:start w:val="1"/>
+      <w:numFmt w:val="bullet"/>
+      <w:lvlText w:val="o"/>
+      <w:lvlJc w:val="left"/>
+      <w:pPr>
+        <w:ind w:left="5760" w:hanging="360"/>
+      </w:pPr>
+      <w:rPr>
+        <w:rFonts w:ascii="Courier New" w:hAnsi="Courier New" w:hint="default"/>
+      </w:rPr>
+    </w:lvl>
+    <w:lvl w:ilvl="8" w:tplc="040C0005" w:tentative="1">
+      <w:start w:val="1"/>
+      <w:numFmt w:val="bullet"/>
+      <w:lvlText w:val=""/>
+      <w:lvlJc w:val="left"/>
+      <w:pPr>
+        <w:ind w:left="6480" w:hanging="360"/>
+      </w:pPr>
+      <w:rPr>
+        <w:rFonts w:ascii="Wingdings" w:hAnsi="Wingdings" w:hint="default"/>
+      </w:rPr>
+    </w:lvl>
+  </w:abstractNum>
+  <w:num w:numId="1">
+    <w:abstractNumId w:val="0"/>
+  </w:num>
+</w:numbering>
 </file>
 
 <file path=word/styles.xml><?xml version="1.0" encoding="utf-8"?>
@@ -1596,6 +1732,17 @@
       <w:color w:val="800080" w:themeColor="followedHyperlink"/>
       <w:u w:val="single"/>
     </w:rPr>
+  </w:style>
+  <w:style w:type="paragraph" w:styleId="Paragraphedeliste">
+    <w:name w:val="List Paragraph"/>
+    <w:basedOn w:val="Normal"/>
+    <w:uiPriority w:val="34"/>
+    <w:qFormat/>
+    <w:rsid w:val="004D5750"/>
+    <w:pPr>
+      <w:ind w:left="720"/>
+      <w:contextualSpacing/>
+    </w:pPr>
   </w:style>
 </w:styles>
 </file>
@@ -1991,6 +2138,17 @@
       <w:color w:val="800080" w:themeColor="followedHyperlink"/>
       <w:u w:val="single"/>
     </w:rPr>
+  </w:style>
+  <w:style w:type="paragraph" w:styleId="Paragraphedeliste">
+    <w:name w:val="List Paragraph"/>
+    <w:basedOn w:val="Normal"/>
+    <w:uiPriority w:val="34"/>
+    <w:qFormat/>
+    <w:rsid w:val="004D5750"/>
+    <w:pPr>
+      <w:ind w:left="720"/>
+      <w:contextualSpacing/>
+    </w:pPr>
   </w:style>
 </w:styles>
 </file>

</xml_diff>

<commit_message>
Ajout de la fonction aujourdhui() pour permettre de ne ressortir que les produits commandés ajourd'hui et de ne pas tenir compte de ceux commandés les jours précédents. Mise à jour du fichier Création du dépôt git.docx avec les instructions pour composer et phpdoc -> il faudra renommer ce fichier avec un nom plus générique
</commit_message>
<xml_diff>
--- a/Documentation/Création du dépôt git.docx
+++ b/Documentation/Création du dépôt git.docx
@@ -6,6 +6,8 @@
       <w:pPr>
         <w:pStyle w:val="Titre"/>
       </w:pPr>
+      <w:bookmarkStart w:id="0" w:name="_GoBack"/>
+      <w:bookmarkEnd w:id="0"/>
       <w:r>
         <w:t>Création du dépôt git</w:t>
       </w:r>
@@ -61,8 +63,21 @@
         <w:pStyle w:val="Titre2"/>
       </w:pPr>
       <w:r>
-        <w:t>Git cheat sheet</w:t>
-      </w:r>
+        <w:t xml:space="preserve">Git </w:t>
+      </w:r>
+      <w:proofErr w:type="spellStart"/>
+      <w:r>
+        <w:t>cheat</w:t>
+      </w:r>
+      <w:proofErr w:type="spellEnd"/>
+      <w:r>
+        <w:t xml:space="preserve"> </w:t>
+      </w:r>
+      <w:proofErr w:type="spellStart"/>
+      <w:r>
+        <w:t>sheet</w:t>
+      </w:r>
+      <w:proofErr w:type="spellEnd"/>
     </w:p>
     <w:p>
       <w:hyperlink r:id="rId8" w:history="1">
@@ -99,7 +114,15 @@
         <w:pStyle w:val="Titre2"/>
       </w:pPr>
       <w:r>
-        <w:t>Tutoriel atlassian (mélange français et anglais)</w:t>
+        <w:t xml:space="preserve">Tutoriel </w:t>
+      </w:r>
+      <w:proofErr w:type="spellStart"/>
+      <w:r>
+        <w:t>atlassian</w:t>
+      </w:r>
+      <w:proofErr w:type="spellEnd"/>
+      <w:r>
+        <w:t xml:space="preserve"> (mélange français et anglais)</w:t>
       </w:r>
     </w:p>
     <w:p>
@@ -117,8 +140,13 @@
       <w:pPr>
         <w:pStyle w:val="Titre2"/>
       </w:pPr>
-      <w:r>
-        <w:t>GitHub pour les nuls</w:t>
+      <w:proofErr w:type="spellStart"/>
+      <w:r>
+        <w:t>GitHub</w:t>
+      </w:r>
+      <w:proofErr w:type="spellEnd"/>
+      <w:r>
+        <w:t xml:space="preserve"> pour les nuls</w:t>
       </w:r>
     </w:p>
     <w:p>
@@ -220,15 +248,32 @@
     </w:p>
     <w:p>
       <w:r>
-        <w:t xml:space="preserve">En mode terminal, se placer dans le dossier « Repo_PHP_projet_final » et lancer la commande </w:t>
-      </w:r>
-      <w:r>
-        <w:rPr>
-          <w:i/>
-          <w:highlight w:val="lightGray"/>
-        </w:rPr>
-        <w:t>git init</w:t>
-      </w:r>
+        <w:t>En mode terminal, se placer dans le dossier « </w:t>
+      </w:r>
+      <w:proofErr w:type="spellStart"/>
+      <w:r>
+        <w:t>Repo_PHP_projet_final</w:t>
+      </w:r>
+      <w:proofErr w:type="spellEnd"/>
+      <w:r>
+        <w:t xml:space="preserve"> » et lancer la commande </w:t>
+      </w:r>
+      <w:r>
+        <w:rPr>
+          <w:i/>
+          <w:highlight w:val="lightGray"/>
+        </w:rPr>
+        <w:t xml:space="preserve">git </w:t>
+      </w:r>
+      <w:proofErr w:type="spellStart"/>
+      <w:r>
+        <w:rPr>
+          <w:i/>
+          <w:highlight w:val="lightGray"/>
+        </w:rPr>
+        <w:t>init</w:t>
+      </w:r>
+      <w:proofErr w:type="spellEnd"/>
     </w:p>
     <w:p/>
     <w:p>
@@ -256,13 +301,16 @@
           <w:i/>
         </w:rPr>
       </w:pPr>
-      <w:r>
-        <w:rPr>
-          <w:i/>
-          <w:highlight w:val="lightGray"/>
-        </w:rPr>
+      <w:proofErr w:type="gramStart"/>
+      <w:r>
+        <w:rPr>
+          <w:i/>
+          <w:highlight w:val="lightGray"/>
+        </w:rPr>
+        <w:lastRenderedPageBreak/>
         <w:t>git</w:t>
       </w:r>
+      <w:proofErr w:type="gramEnd"/>
       <w:r>
         <w:rPr>
           <w:i/>
@@ -270,19 +318,71 @@
         </w:rPr>
         <w:t xml:space="preserve"> </w:t>
       </w:r>
-      <w:r>
-        <w:rPr>
-          <w:i/>
-          <w:highlight w:val="lightGray"/>
-        </w:rPr>
-        <w:t>remote add nom_du_depot url_du_depot</w:t>
-      </w:r>
-    </w:p>
-    <w:p/>
-    <w:p>
+      <w:proofErr w:type="spellStart"/>
+      <w:r>
+        <w:rPr>
+          <w:i/>
+          <w:highlight w:val="lightGray"/>
+        </w:rPr>
+        <w:t>remote</w:t>
+      </w:r>
+      <w:proofErr w:type="spellEnd"/>
+      <w:r>
+        <w:rPr>
+          <w:i/>
+          <w:highlight w:val="lightGray"/>
+        </w:rPr>
+        <w:t xml:space="preserve"> </w:t>
+      </w:r>
+      <w:proofErr w:type="spellStart"/>
+      <w:r>
+        <w:rPr>
+          <w:i/>
+          <w:highlight w:val="lightGray"/>
+        </w:rPr>
+        <w:t>add</w:t>
+      </w:r>
+      <w:proofErr w:type="spellEnd"/>
+      <w:r>
+        <w:rPr>
+          <w:i/>
+          <w:highlight w:val="lightGray"/>
+        </w:rPr>
+        <w:t xml:space="preserve"> </w:t>
+      </w:r>
+      <w:proofErr w:type="spellStart"/>
+      <w:r>
+        <w:rPr>
+          <w:i/>
+          <w:highlight w:val="lightGray"/>
+        </w:rPr>
+        <w:t>nom_du_depot</w:t>
+      </w:r>
+      <w:proofErr w:type="spellEnd"/>
+      <w:r>
+        <w:rPr>
+          <w:i/>
+          <w:highlight w:val="lightGray"/>
+        </w:rPr>
+        <w:t xml:space="preserve"> </w:t>
+      </w:r>
+      <w:proofErr w:type="spellStart"/>
+      <w:r>
+        <w:rPr>
+          <w:i/>
+          <w:highlight w:val="lightGray"/>
+        </w:rPr>
+        <w:t>url_du_depot</w:t>
+      </w:r>
+      <w:proofErr w:type="spellEnd"/>
+    </w:p>
+    <w:p/>
+    <w:p>
+      <w:proofErr w:type="gramStart"/>
       <w:r>
         <w:t>dans</w:t>
       </w:r>
+      <w:proofErr w:type="gramEnd"/>
       <w:r>
         <w:t xml:space="preserve"> notre cas</w:t>
       </w:r>
@@ -293,39 +393,110 @@
           <w:i/>
         </w:rPr>
       </w:pPr>
-      <w:r>
-        <w:rPr>
-          <w:i/>
-          <w:highlight w:val="lightGray"/>
-        </w:rPr>
-        <w:t xml:space="preserve">git </w:t>
-      </w:r>
-      <w:r>
-        <w:rPr>
-          <w:i/>
-          <w:highlight w:val="lightGray"/>
-        </w:rPr>
-        <w:t>remote add origin https://projets-labinfo.he-arc.ch/git/mas-rad-3-groupe-2.git</w:t>
-      </w:r>
-    </w:p>
-    <w:p/>
-    <w:p>
-      <w:r>
-        <w:t>contrôle si le dépôt a bien été cloné</w:t>
-      </w:r>
-    </w:p>
-    <w:p>
-      <w:pPr>
-        <w:rPr>
-          <w:i/>
-        </w:rPr>
-      </w:pPr>
-      <w:r>
-        <w:rPr>
-          <w:highlight w:val="lightGray"/>
-        </w:rPr>
-        <w:t>git remote</w:t>
-      </w:r>
+      <w:proofErr w:type="gramStart"/>
+      <w:r>
+        <w:rPr>
+          <w:i/>
+          <w:highlight w:val="lightGray"/>
+        </w:rPr>
+        <w:t>git</w:t>
+      </w:r>
+      <w:proofErr w:type="gramEnd"/>
+      <w:r>
+        <w:rPr>
+          <w:i/>
+          <w:highlight w:val="lightGray"/>
+        </w:rPr>
+        <w:t xml:space="preserve"> </w:t>
+      </w:r>
+      <w:proofErr w:type="spellStart"/>
+      <w:r>
+        <w:rPr>
+          <w:i/>
+          <w:highlight w:val="lightGray"/>
+        </w:rPr>
+        <w:t>remote</w:t>
+      </w:r>
+      <w:proofErr w:type="spellEnd"/>
+      <w:r>
+        <w:rPr>
+          <w:i/>
+          <w:highlight w:val="lightGray"/>
+        </w:rPr>
+        <w:t xml:space="preserve"> </w:t>
+      </w:r>
+      <w:proofErr w:type="spellStart"/>
+      <w:r>
+        <w:rPr>
+          <w:i/>
+          <w:highlight w:val="lightGray"/>
+        </w:rPr>
+        <w:t>add</w:t>
+      </w:r>
+      <w:proofErr w:type="spellEnd"/>
+      <w:r>
+        <w:rPr>
+          <w:i/>
+          <w:highlight w:val="lightGray"/>
+        </w:rPr>
+        <w:t xml:space="preserve"> </w:t>
+      </w:r>
+      <w:proofErr w:type="spellStart"/>
+      <w:r>
+        <w:rPr>
+          <w:i/>
+          <w:highlight w:val="lightGray"/>
+        </w:rPr>
+        <w:t>origin</w:t>
+      </w:r>
+      <w:proofErr w:type="spellEnd"/>
+      <w:r>
+        <w:rPr>
+          <w:i/>
+          <w:highlight w:val="lightGray"/>
+        </w:rPr>
+        <w:t xml:space="preserve"> https://projets-labinfo.he-arc.ch/git/mas-rad-3-groupe-2.git</w:t>
+      </w:r>
+    </w:p>
+    <w:p/>
+    <w:p>
+      <w:proofErr w:type="gramStart"/>
+      <w:r>
+        <w:t>contrôle</w:t>
+      </w:r>
+      <w:proofErr w:type="gramEnd"/>
+      <w:r>
+        <w:t xml:space="preserve"> si le dépôt a bien été cloné</w:t>
+      </w:r>
+    </w:p>
+    <w:p>
+      <w:pPr>
+        <w:rPr>
+          <w:i/>
+        </w:rPr>
+      </w:pPr>
+      <w:proofErr w:type="gramStart"/>
+      <w:r>
+        <w:rPr>
+          <w:highlight w:val="lightGray"/>
+        </w:rPr>
+        <w:t>git</w:t>
+      </w:r>
+      <w:proofErr w:type="gramEnd"/>
+      <w:r>
+        <w:rPr>
+          <w:highlight w:val="lightGray"/>
+        </w:rPr>
+        <w:t xml:space="preserve"> </w:t>
+      </w:r>
+      <w:proofErr w:type="spellStart"/>
+      <w:r>
+        <w:rPr>
+          <w:highlight w:val="lightGray"/>
+        </w:rPr>
+        <w:t>remote</w:t>
+      </w:r>
+      <w:proofErr w:type="spellEnd"/>
       <w:r>
         <w:rPr>
           <w:highlight w:val="lightGray"/>
@@ -340,7 +511,6 @@
         <w:rPr>
           <w:noProof/>
         </w:rPr>
-        <w:lastRenderedPageBreak/>
         <w:drawing>
           <wp:inline distT="0" distB="0" distL="0" distR="0" wp14:anchorId="56A0DEE2" wp14:editId="74936F2C">
             <wp:extent cx="5760720" cy="857250"/>
@@ -414,13 +584,31 @@
           <w:i/>
         </w:rPr>
       </w:pPr>
-      <w:r>
-        <w:rPr>
-          <w:i/>
-          <w:highlight w:val="lightGray"/>
-        </w:rPr>
-        <w:t>git clone chemin_vers_le_depot</w:t>
-      </w:r>
+      <w:proofErr w:type="gramStart"/>
+      <w:r>
+        <w:rPr>
+          <w:i/>
+          <w:highlight w:val="lightGray"/>
+        </w:rPr>
+        <w:t>git</w:t>
+      </w:r>
+      <w:proofErr w:type="gramEnd"/>
+      <w:r>
+        <w:rPr>
+          <w:i/>
+          <w:highlight w:val="lightGray"/>
+        </w:rPr>
+        <w:t xml:space="preserve"> clone </w:t>
+      </w:r>
+      <w:proofErr w:type="spellStart"/>
+      <w:r>
+        <w:rPr>
+          <w:i/>
+          <w:highlight w:val="lightGray"/>
+        </w:rPr>
+        <w:t>chemin_vers_le_depot</w:t>
+      </w:r>
+      <w:proofErr w:type="spellEnd"/>
     </w:p>
     <w:p/>
     <w:p>
@@ -434,12 +622,21 @@
           <w:i/>
         </w:rPr>
       </w:pPr>
-      <w:r>
-        <w:rPr>
-          <w:i/>
-          <w:highlight w:val="lightGray"/>
-        </w:rPr>
-        <w:t>git clone https://projets-labinfo.he-arc.ch/git/mas-rad-3-groupe-2.git</w:t>
+      <w:proofErr w:type="gramStart"/>
+      <w:r>
+        <w:rPr>
+          <w:i/>
+          <w:highlight w:val="lightGray"/>
+        </w:rPr>
+        <w:t>git</w:t>
+      </w:r>
+      <w:proofErr w:type="gramEnd"/>
+      <w:r>
+        <w:rPr>
+          <w:i/>
+          <w:highlight w:val="lightGray"/>
+        </w:rPr>
+        <w:t xml:space="preserve"> clone https://projets-labinfo.he-arc.ch/git/mas-rad-3-groupe-2.git</w:t>
       </w:r>
     </w:p>
     <w:p/>
@@ -462,7 +659,23 @@
           <w:i/>
           <w:highlight w:val="lightGray"/>
         </w:rPr>
-        <w:t>Git add *</w:t>
+        <w:t xml:space="preserve">Git </w:t>
+      </w:r>
+      <w:proofErr w:type="spellStart"/>
+      <w:r>
+        <w:rPr>
+          <w:i/>
+          <w:highlight w:val="lightGray"/>
+        </w:rPr>
+        <w:t>add</w:t>
+      </w:r>
+      <w:proofErr w:type="spellEnd"/>
+      <w:r>
+        <w:rPr>
+          <w:i/>
+          <w:highlight w:val="lightGray"/>
+        </w:rPr>
+        <w:t xml:space="preserve"> *</w:t>
       </w:r>
     </w:p>
     <w:p/>
@@ -485,12 +698,21 @@
           <w:i/>
         </w:rPr>
       </w:pPr>
-      <w:r>
-        <w:rPr>
-          <w:i/>
-          <w:highlight w:val="lightGray"/>
-        </w:rPr>
-        <w:t>git commit –m « Message de validation »</w:t>
+      <w:proofErr w:type="gramStart"/>
+      <w:r>
+        <w:rPr>
+          <w:i/>
+          <w:highlight w:val="lightGray"/>
+        </w:rPr>
+        <w:t>git</w:t>
+      </w:r>
+      <w:proofErr w:type="gramEnd"/>
+      <w:r>
+        <w:rPr>
+          <w:i/>
+          <w:highlight w:val="lightGray"/>
+        </w:rPr>
+        <w:t xml:space="preserve"> commit –m « Message de validation »</w:t>
       </w:r>
     </w:p>
     <w:p/>
@@ -505,12 +727,21 @@
           <w:i/>
         </w:rPr>
       </w:pPr>
-      <w:r>
-        <w:rPr>
-          <w:i/>
-          <w:highlight w:val="lightGray"/>
-        </w:rPr>
-        <w:t>git commit –m « Premier commit »</w:t>
+      <w:proofErr w:type="gramStart"/>
+      <w:r>
+        <w:rPr>
+          <w:i/>
+          <w:highlight w:val="lightGray"/>
+        </w:rPr>
+        <w:t>git</w:t>
+      </w:r>
+      <w:proofErr w:type="gramEnd"/>
+      <w:r>
+        <w:rPr>
+          <w:i/>
+          <w:highlight w:val="lightGray"/>
+        </w:rPr>
+        <w:t xml:space="preserve"> commit –m « Premier commit »</w:t>
       </w:r>
     </w:p>
     <w:p/>
@@ -539,13 +770,47 @@
           <w:i/>
         </w:rPr>
       </w:pPr>
-      <w:r>
-        <w:rPr>
-          <w:i/>
-          <w:highlight w:val="lightGray"/>
-        </w:rPr>
-        <w:t>git push nom_du_depot nom_de_la_branche</w:t>
-      </w:r>
+      <w:proofErr w:type="gramStart"/>
+      <w:r>
+        <w:rPr>
+          <w:i/>
+          <w:highlight w:val="lightGray"/>
+        </w:rPr>
+        <w:t>git</w:t>
+      </w:r>
+      <w:proofErr w:type="gramEnd"/>
+      <w:r>
+        <w:rPr>
+          <w:i/>
+          <w:highlight w:val="lightGray"/>
+        </w:rPr>
+        <w:t xml:space="preserve"> push </w:t>
+      </w:r>
+      <w:proofErr w:type="spellStart"/>
+      <w:r>
+        <w:rPr>
+          <w:i/>
+          <w:highlight w:val="lightGray"/>
+        </w:rPr>
+        <w:t>nom_du_depot</w:t>
+      </w:r>
+      <w:proofErr w:type="spellEnd"/>
+      <w:r>
+        <w:rPr>
+          <w:i/>
+          <w:highlight w:val="lightGray"/>
+        </w:rPr>
+        <w:t xml:space="preserve"> </w:t>
+      </w:r>
+      <w:proofErr w:type="spellStart"/>
+      <w:r>
+        <w:rPr>
+          <w:i/>
+          <w:highlight w:val="lightGray"/>
+        </w:rPr>
+        <w:t>nom_de_la_branche</w:t>
+      </w:r>
+      <w:proofErr w:type="spellEnd"/>
     </w:p>
     <w:p/>
     <w:p>
@@ -559,12 +824,37 @@
           <w:i/>
         </w:rPr>
       </w:pPr>
-      <w:r>
-        <w:rPr>
-          <w:i/>
-          <w:highlight w:val="lightGray"/>
-        </w:rPr>
-        <w:t>git push origin master</w:t>
+      <w:proofErr w:type="gramStart"/>
+      <w:r>
+        <w:rPr>
+          <w:i/>
+          <w:highlight w:val="lightGray"/>
+        </w:rPr>
+        <w:t>git</w:t>
+      </w:r>
+      <w:proofErr w:type="gramEnd"/>
+      <w:r>
+        <w:rPr>
+          <w:i/>
+          <w:highlight w:val="lightGray"/>
+        </w:rPr>
+        <w:t xml:space="preserve"> push </w:t>
+      </w:r>
+      <w:proofErr w:type="spellStart"/>
+      <w:r>
+        <w:rPr>
+          <w:i/>
+          <w:highlight w:val="lightGray"/>
+        </w:rPr>
+        <w:t>origin</w:t>
+      </w:r>
+      <w:proofErr w:type="spellEnd"/>
+      <w:r>
+        <w:rPr>
+          <w:i/>
+          <w:highlight w:val="lightGray"/>
+        </w:rPr>
+        <w:t xml:space="preserve"> master</w:t>
       </w:r>
     </w:p>
     <w:p/>
@@ -631,7 +921,15 @@
         <w:pStyle w:val="Titre2"/>
       </w:pPr>
       <w:r>
-        <w:t>Ajout de répertoire « Documentation » et « localhost »</w:t>
+        <w:t>Ajout de répertoire « Documentation » et « </w:t>
+      </w:r>
+      <w:proofErr w:type="spellStart"/>
+      <w:r>
+        <w:t>localhost</w:t>
+      </w:r>
+      <w:proofErr w:type="spellEnd"/>
+      <w:r>
+        <w:t> »</w:t>
       </w:r>
     </w:p>
     <w:p>
@@ -646,12 +944,37 @@
           <w:highlight w:val="lightGray"/>
         </w:rPr>
       </w:pPr>
-      <w:r>
-        <w:rPr>
-          <w:i/>
-          <w:highlight w:val="lightGray"/>
-        </w:rPr>
-        <w:t>git add *</w:t>
+      <w:proofErr w:type="gramStart"/>
+      <w:r>
+        <w:rPr>
+          <w:i/>
+          <w:highlight w:val="lightGray"/>
+        </w:rPr>
+        <w:t>git</w:t>
+      </w:r>
+      <w:proofErr w:type="gramEnd"/>
+      <w:r>
+        <w:rPr>
+          <w:i/>
+          <w:highlight w:val="lightGray"/>
+        </w:rPr>
+        <w:t xml:space="preserve"> </w:t>
+      </w:r>
+      <w:proofErr w:type="spellStart"/>
+      <w:r>
+        <w:rPr>
+          <w:i/>
+          <w:highlight w:val="lightGray"/>
+        </w:rPr>
+        <w:t>add</w:t>
+      </w:r>
+      <w:proofErr w:type="spellEnd"/>
+      <w:r>
+        <w:rPr>
+          <w:i/>
+          <w:highlight w:val="lightGray"/>
+        </w:rPr>
+        <w:t xml:space="preserve"> *</w:t>
       </w:r>
       <w:r>
         <w:rPr>
@@ -659,21 +982,62 @@
           <w:highlight w:val="lightGray"/>
         </w:rPr>
         <w:br/>
-        <w:t>git commit –m « Ajout des répertoires Documentation et localhost »</w:t>
-      </w:r>
-    </w:p>
-    <w:p>
-      <w:pPr>
-        <w:rPr>
-          <w:i/>
-        </w:rPr>
-      </w:pPr>
-      <w:r>
-        <w:rPr>
-          <w:i/>
-          <w:highlight w:val="lightGray"/>
-        </w:rPr>
-        <w:t>git push origin master</w:t>
+        <w:t xml:space="preserve">git commit –m « Ajout des répertoires Documentation et </w:t>
+      </w:r>
+      <w:proofErr w:type="spellStart"/>
+      <w:r>
+        <w:rPr>
+          <w:i/>
+          <w:highlight w:val="lightGray"/>
+        </w:rPr>
+        <w:t>localhost</w:t>
+      </w:r>
+      <w:proofErr w:type="spellEnd"/>
+      <w:r>
+        <w:rPr>
+          <w:i/>
+          <w:highlight w:val="lightGray"/>
+        </w:rPr>
+        <w:t> »</w:t>
+      </w:r>
+    </w:p>
+    <w:p>
+      <w:pPr>
+        <w:rPr>
+          <w:i/>
+        </w:rPr>
+      </w:pPr>
+      <w:proofErr w:type="gramStart"/>
+      <w:r>
+        <w:rPr>
+          <w:i/>
+          <w:highlight w:val="lightGray"/>
+        </w:rPr>
+        <w:t>git</w:t>
+      </w:r>
+      <w:proofErr w:type="gramEnd"/>
+      <w:r>
+        <w:rPr>
+          <w:i/>
+          <w:highlight w:val="lightGray"/>
+        </w:rPr>
+        <w:t xml:space="preserve"> push </w:t>
+      </w:r>
+      <w:proofErr w:type="spellStart"/>
+      <w:r>
+        <w:rPr>
+          <w:i/>
+          <w:highlight w:val="lightGray"/>
+        </w:rPr>
+        <w:t>origin</w:t>
+      </w:r>
+      <w:proofErr w:type="spellEnd"/>
+      <w:r>
+        <w:rPr>
+          <w:i/>
+          <w:highlight w:val="lightGray"/>
+        </w:rPr>
+        <w:t xml:space="preserve"> master</w:t>
       </w:r>
     </w:p>
     <w:p/>
@@ -682,7 +1046,15 @@
         <w:pStyle w:val="Titre2"/>
       </w:pPr>
       <w:r>
-        <w:t>Ajouter le dépôt git à un outil graphique sur Mac (SnailGit)</w:t>
+        <w:t>Ajouter le dépôt git à un outil graphique sur Mac (</w:t>
+      </w:r>
+      <w:proofErr w:type="spellStart"/>
+      <w:r>
+        <w:t>SnailGit</w:t>
+      </w:r>
+      <w:proofErr w:type="spellEnd"/>
+      <w:r>
+        <w:t>)</w:t>
       </w:r>
     </w:p>
     <w:p>
@@ -854,34 +1226,183 @@
         <w:pStyle w:val="Titre1"/>
       </w:pPr>
       <w:r>
-        <w:t>Liens sur tutoriaux</w:t>
+        <w:t xml:space="preserve">Liens sur </w:t>
+      </w:r>
+      <w:r>
+        <w:t xml:space="preserve">explications et </w:t>
+      </w:r>
+      <w:r>
+        <w:t>tutoriaux</w:t>
+      </w:r>
+    </w:p>
+    <w:p>
+      <w:pPr>
+        <w:pStyle w:val="Titre2"/>
+      </w:pPr>
+      <w:r>
+        <w:t>Téléchargement et installation :</w:t>
+      </w:r>
+    </w:p>
+    <w:p>
+      <w:hyperlink r:id="rId20" w:history="1">
+        <w:r>
+          <w:rPr>
+            <w:rStyle w:val="Lienhypertexte"/>
+          </w:rPr>
+          <w:t>https://getcomposer.org/download/</w:t>
+        </w:r>
+      </w:hyperlink>
+    </w:p>
+    <w:p/>
+    <w:p>
+      <w:pPr>
+        <w:pStyle w:val="Titre2"/>
+      </w:pPr>
+      <w:r>
+        <w:t>Installer composer sous OSX :</w:t>
+      </w:r>
+    </w:p>
+    <w:p>
+      <w:hyperlink r:id="rId21" w:history="1">
+        <w:r>
+          <w:rPr>
+            <w:rStyle w:val="Lienhypertexte"/>
+          </w:rPr>
+          <w:t>https://www.abeautifulsite.net/installing-composer-on-os-x</w:t>
+        </w:r>
+      </w:hyperlink>
+    </w:p>
+    <w:p/>
+    <w:p>
+      <w:pPr>
+        <w:pStyle w:val="Titre2"/>
+      </w:pPr>
+      <w:r>
+        <w:t>Utilisation de base de composer :</w:t>
+      </w:r>
+    </w:p>
+    <w:p>
+      <w:hyperlink r:id="rId22" w:history="1">
+        <w:r>
+          <w:rPr>
+            <w:rStyle w:val="Lienhypertexte"/>
+          </w:rPr>
+          <w:t>https://www.youtube.com/watch?v=EBZ1owgiSSQ&amp;t=458s</w:t>
+        </w:r>
+      </w:hyperlink>
+    </w:p>
+    <w:p/>
+    <w:p>
+      <w:pPr>
+        <w:pStyle w:val="Titre2"/>
+      </w:pPr>
+      <w:r>
+        <w:t xml:space="preserve">Composer et </w:t>
+      </w:r>
+      <w:proofErr w:type="spellStart"/>
+      <w:r>
+        <w:t>phpdoc</w:t>
+      </w:r>
+      <w:proofErr w:type="spellEnd"/>
+      <w:r>
+        <w:t> :</w:t>
+      </w:r>
+    </w:p>
+    <w:p>
+      <w:pPr>
+        <w:pStyle w:val="Titre2"/>
+        <w:rPr>
+          <w:rStyle w:val="Lienhypertexte"/>
+          <w:rFonts w:ascii="Times New Roman" w:eastAsiaTheme="minorEastAsia" w:hAnsi="Times New Roman" w:cs="Times New Roman"/>
+          <w:b w:val="0"/>
+          <w:bCs w:val="0"/>
+          <w:sz w:val="24"/>
+          <w:szCs w:val="20"/>
+        </w:rPr>
+      </w:pPr>
+      <w:hyperlink r:id="rId23" w:history="1">
+        <w:r>
+          <w:rPr>
+            <w:rStyle w:val="Lienhypertexte"/>
+            <w:rFonts w:ascii="Times New Roman" w:eastAsiaTheme="minorEastAsia" w:hAnsi="Times New Roman" w:cs="Times New Roman"/>
+            <w:b w:val="0"/>
+            <w:bCs w:val="0"/>
+            <w:sz w:val="24"/>
+            <w:szCs w:val="20"/>
+          </w:rPr>
+          <w:t>https://www.youtube.com/watch?v=675O2oDmr2w</w:t>
+        </w:r>
+      </w:hyperlink>
+    </w:p>
+    <w:p/>
+    <w:p>
+      <w:pPr>
+        <w:pStyle w:val="Titre2"/>
+      </w:pPr>
+      <w:r>
+        <w:t>Explication de l’arborescence faite pour le projet</w:t>
+      </w:r>
+    </w:p>
+    <w:p>
+      <w:r>
+        <w:t>Un répertoire nommé « </w:t>
+      </w:r>
+      <w:proofErr w:type="spellStart"/>
+      <w:r>
+        <w:t>Repo_PHP_projet_final</w:t>
+      </w:r>
+      <w:proofErr w:type="spellEnd"/>
+      <w:r>
+        <w:t> » a été créé comme dossier de départ, également pour</w:t>
+      </w:r>
+      <w:r>
+        <w:t xml:space="preserve"> Git. À l’intérieur de celui-ci, un répertoire « </w:t>
+      </w:r>
+      <w:proofErr w:type="spellStart"/>
+      <w:r>
+        <w:t>localhost</w:t>
+      </w:r>
+      <w:proofErr w:type="spellEnd"/>
+      <w:r>
+        <w:t xml:space="preserve"> » qui contient les fichiers </w:t>
+      </w:r>
+      <w:proofErr w:type="spellStart"/>
+      <w:r>
+        <w:t>php</w:t>
+      </w:r>
+      <w:proofErr w:type="spellEnd"/>
+      <w:r>
+        <w:t xml:space="preserve"> et qui seront, une publiés sur le site de l’hébergeur. Au même niveau que « </w:t>
+      </w:r>
+      <w:proofErr w:type="spellStart"/>
+      <w:r>
+        <w:t>localhost</w:t>
+      </w:r>
+      <w:proofErr w:type="spellEnd"/>
+      <w:r>
+        <w:t> », se trouve un répertoire « Documentation » qui contient la documentation du projet et un répertoire « DB » qui contient les fichiers de configuration des base de données et tables nécessaires pour notre projet. Nous allons installer composer à ce même niveau, afin d’éviter que ses fichiers soient dans « </w:t>
+      </w:r>
+      <w:proofErr w:type="spellStart"/>
+      <w:r>
+        <w:t>localhost</w:t>
+      </w:r>
+      <w:proofErr w:type="spellEnd"/>
+      <w:r>
+        <w:t> », ce qui évitera de devoir faire un tri dans « </w:t>
+      </w:r>
+      <w:proofErr w:type="spellStart"/>
+      <w:r>
+        <w:t>localhost</w:t>
+      </w:r>
+      <w:proofErr w:type="spellEnd"/>
+      <w:r>
+        <w:t> » à chaque fois que nous publieront sur le site de l’hébergeur.</w:t>
       </w:r>
     </w:p>
     <w:p>
       <w:pPr>
         <w:pStyle w:val="Titre1"/>
       </w:pPr>
-    </w:p>
-    <w:p>
-      <w:pPr>
-        <w:pStyle w:val="Titre2"/>
-      </w:pPr>
-      <w:r>
-        <w:t>Explication de l’arborescence faite pour le projet</w:t>
-      </w:r>
-    </w:p>
-    <w:p>
-      <w:r>
-        <w:t>Un répertoire nommé « Repo_PHP_projet_final » a été créé comme dossier de départ, également pour</w:t>
-      </w:r>
-      <w:r>
-        <w:t xml:space="preserve"> Git. À l’intérieur de celui-ci, un répertoire « localhost » qui contient les fichiers php et qui seront, une publiés sur le site de l’hébergeur. Au même niveau que « localhost », se trouve un répertoire « Documentation » qui contient la documentation du projet et un répertoire « DB » qui contient les fichiers de configuration des base de données et tables nécessaires pour notre projet. Nous allons installer composer à ce même niveau, afin d’éviter que ses fichiers soient dans « localhost », ce qui évitera de devoir faire un tri dans « localhost » à chaque fois que nous publieront sur le site de l’hébergeur.</w:t>
-      </w:r>
-    </w:p>
-    <w:p>
-      <w:pPr>
-        <w:pStyle w:val="Titre1"/>
-      </w:pPr>
       <w:r>
         <w:t>Téléchargement des sources</w:t>
       </w:r>
@@ -890,7 +1411,7 @@
       <w:r>
         <w:t xml:space="preserve">Se rendre sur le site </w:t>
       </w:r>
-      <w:hyperlink r:id="rId20" w:history="1">
+      <w:hyperlink r:id="rId24" w:history="1">
         <w:r>
           <w:rPr>
             <w:rStyle w:val="Lienhypertexte"/>
@@ -899,7 +1420,15 @@
         </w:r>
       </w:hyperlink>
       <w:r>
-        <w:t>, puis sur la page « Download »</w:t>
+        <w:t>, puis sur la page « </w:t>
+      </w:r>
+      <w:proofErr w:type="spellStart"/>
+      <w:r>
+        <w:t>Download</w:t>
+      </w:r>
+      <w:proofErr w:type="spellEnd"/>
+      <w:r>
+        <w:t> »</w:t>
       </w:r>
     </w:p>
     <w:p>
@@ -912,7 +1441,15 @@
     </w:p>
     <w:p>
       <w:r>
-        <w:t>Suivre l’explication de la page « Download » :</w:t>
+        <w:t>Suivre l’explication de la page « </w:t>
+      </w:r>
+      <w:proofErr w:type="spellStart"/>
+      <w:r>
+        <w:t>Download</w:t>
+      </w:r>
+      <w:proofErr w:type="spellEnd"/>
+      <w:r>
+        <w:t> » :</w:t>
       </w:r>
     </w:p>
     <w:p>
@@ -927,7 +1464,15 @@
         <w:t>dans le T</w:t>
       </w:r>
       <w:r>
-        <w:t>erminal, se placer dans le répertoire « Repo_PHP_projet_final »</w:t>
+        <w:t>erminal, se placer dans le répertoire « </w:t>
+      </w:r>
+      <w:proofErr w:type="spellStart"/>
+      <w:r>
+        <w:t>Repo_PHP_projet_final</w:t>
+      </w:r>
+      <w:proofErr w:type="spellEnd"/>
+      <w:r>
+        <w:t> »</w:t>
       </w:r>
     </w:p>
     <w:p>
@@ -939,22 +1484,87 @@
         </w:numPr>
       </w:pPr>
       <w:r>
-        <w:t>depuis la page « Download » de composer, copier les commandes suivantes et les coller dans le Terminal</w:t>
-      </w:r>
-    </w:p>
-    <w:p>
-      <w:pPr>
-        <w:rPr>
-          <w:i/>
-          <w:highlight w:val="lightGray"/>
-        </w:rPr>
-      </w:pPr>
-      <w:r>
-        <w:rPr>
-          <w:i/>
-          <w:highlight w:val="lightGray"/>
-        </w:rPr>
-        <w:t>php -r "copy('https://getcomposer.org/installer', 'composer-setup.php');"</w:t>
+        <w:t>depuis la page « </w:t>
+      </w:r>
+      <w:proofErr w:type="spellStart"/>
+      <w:r>
+        <w:t>Download</w:t>
+      </w:r>
+      <w:proofErr w:type="spellEnd"/>
+      <w:r>
+        <w:t> » de composer, copier les commandes suivantes et les coller dans le Terminal</w:t>
+      </w:r>
+    </w:p>
+    <w:p>
+      <w:pPr>
+        <w:rPr>
+          <w:i/>
+          <w:highlight w:val="lightGray"/>
+        </w:rPr>
+      </w:pPr>
+      <w:proofErr w:type="spellStart"/>
+      <w:r>
+        <w:rPr>
+          <w:i/>
+          <w:highlight w:val="lightGray"/>
+        </w:rPr>
+        <w:t>php</w:t>
+      </w:r>
+      <w:proofErr w:type="spellEnd"/>
+      <w:r>
+        <w:rPr>
+          <w:i/>
+          <w:highlight w:val="lightGray"/>
+        </w:rPr>
+        <w:t xml:space="preserve"> -r "</w:t>
+      </w:r>
+      <w:proofErr w:type="gramStart"/>
+      <w:r>
+        <w:rPr>
+          <w:i/>
+          <w:highlight w:val="lightGray"/>
+        </w:rPr>
+        <w:t>copy(</w:t>
+      </w:r>
+      <w:proofErr w:type="gramEnd"/>
+      <w:r>
+        <w:rPr>
+          <w:i/>
+          <w:highlight w:val="lightGray"/>
+        </w:rPr>
+        <w:t>'</w:t>
+      </w:r>
+      <w:proofErr w:type="spellStart"/>
+      <w:r>
+        <w:rPr>
+          <w:i/>
+          <w:highlight w:val="lightGray"/>
+        </w:rPr>
+        <w:t>https</w:t>
+      </w:r>
+      <w:proofErr w:type="spellEnd"/>
+      <w:r>
+        <w:rPr>
+          <w:i/>
+          <w:highlight w:val="lightGray"/>
+        </w:rPr>
+        <w:t>://getcomposer.org/installer', 'composer-</w:t>
+      </w:r>
+      <w:proofErr w:type="spellStart"/>
+      <w:r>
+        <w:rPr>
+          <w:i/>
+          <w:highlight w:val="lightGray"/>
+        </w:rPr>
+        <w:t>setup.php</w:t>
+      </w:r>
+      <w:proofErr w:type="spellEnd"/>
+      <w:r>
+        <w:rPr>
+          <w:i/>
+          <w:highlight w:val="lightGray"/>
+        </w:rPr>
+        <w:t>');"</w:t>
       </w:r>
     </w:p>
     <w:p>
@@ -965,47 +1575,311 @@
           <w:highlight w:val="lightGray"/>
         </w:rPr>
       </w:pPr>
-      <w:r>
-        <w:rPr>
-          <w:i/>
-          <w:highlight w:val="lightGray"/>
-        </w:rPr>
-        <w:t>php -r "if (hash_file('SHA384', 'composer-setup.php') === '669656bab3166a7aff8a7506b8cb2d1c292f042046c5a994c43155c0be6190fa0355160742ab2e1c88d40d5be660b410') { echo 'Installer verified'; } else { echo 'Installer corrupt'; unlink('composer-setup.php'); } echo PHP_EOL;"</w:t>
-      </w:r>
-    </w:p>
-    <w:p>
-      <w:pPr>
-        <w:rPr>
-          <w:i/>
-          <w:highlight w:val="lightGray"/>
-        </w:rPr>
-      </w:pPr>
-      <w:r>
-        <w:rPr>
-          <w:i/>
-          <w:highlight w:val="lightGray"/>
-        </w:rPr>
-        <w:t>php composer-setup.php</w:t>
-      </w:r>
-    </w:p>
-    <w:p>
-      <w:pPr>
-        <w:rPr>
-          <w:i/>
-        </w:rPr>
-      </w:pPr>
-      <w:r>
-        <w:rPr>
-          <w:i/>
-          <w:highlight w:val="lightGray"/>
-        </w:rPr>
-        <w:t>php -r "unlink('composer-setup.php');"</w:t>
-      </w:r>
-    </w:p>
-    <w:p/>
-    <w:p>
-      <w:r>
-        <w:t>Un fichier « composer.phar » a été créé dans le répertoire « Repo_PHP_projet_final ».</w:t>
+      <w:proofErr w:type="spellStart"/>
+      <w:r>
+        <w:rPr>
+          <w:i/>
+          <w:highlight w:val="lightGray"/>
+        </w:rPr>
+        <w:t>php</w:t>
+      </w:r>
+      <w:proofErr w:type="spellEnd"/>
+      <w:r>
+        <w:rPr>
+          <w:i/>
+          <w:highlight w:val="lightGray"/>
+        </w:rPr>
+        <w:t xml:space="preserve"> -r "if (</w:t>
+      </w:r>
+      <w:proofErr w:type="spellStart"/>
+      <w:r>
+        <w:rPr>
+          <w:i/>
+          <w:highlight w:val="lightGray"/>
+        </w:rPr>
+        <w:t>hash_</w:t>
+      </w:r>
+      <w:proofErr w:type="gramStart"/>
+      <w:r>
+        <w:rPr>
+          <w:i/>
+          <w:highlight w:val="lightGray"/>
+        </w:rPr>
+        <w:t>file</w:t>
+      </w:r>
+      <w:proofErr w:type="spellEnd"/>
+      <w:r>
+        <w:rPr>
+          <w:i/>
+          <w:highlight w:val="lightGray"/>
+        </w:rPr>
+        <w:t>(</w:t>
+      </w:r>
+      <w:proofErr w:type="gramEnd"/>
+      <w:r>
+        <w:rPr>
+          <w:i/>
+          <w:highlight w:val="lightGray"/>
+        </w:rPr>
+        <w:t>'SHA384', 'composer-</w:t>
+      </w:r>
+      <w:proofErr w:type="spellStart"/>
+      <w:r>
+        <w:rPr>
+          <w:i/>
+          <w:highlight w:val="lightGray"/>
+        </w:rPr>
+        <w:t>setup.php</w:t>
+      </w:r>
+      <w:proofErr w:type="spellEnd"/>
+      <w:r>
+        <w:rPr>
+          <w:i/>
+          <w:highlight w:val="lightGray"/>
+        </w:rPr>
+        <w:t xml:space="preserve">') === '669656bab3166a7aff8a7506b8cb2d1c292f042046c5a994c43155c0be6190fa0355160742ab2e1c88d40d5be660b410') { </w:t>
+      </w:r>
+      <w:proofErr w:type="spellStart"/>
+      <w:r>
+        <w:rPr>
+          <w:i/>
+          <w:highlight w:val="lightGray"/>
+        </w:rPr>
+        <w:t>echo</w:t>
+      </w:r>
+      <w:proofErr w:type="spellEnd"/>
+      <w:r>
+        <w:rPr>
+          <w:i/>
+          <w:highlight w:val="lightGray"/>
+        </w:rPr>
+        <w:t xml:space="preserve"> 'Installer </w:t>
+      </w:r>
+      <w:proofErr w:type="spellStart"/>
+      <w:r>
+        <w:rPr>
+          <w:i/>
+          <w:highlight w:val="lightGray"/>
+        </w:rPr>
+        <w:t>verified</w:t>
+      </w:r>
+      <w:proofErr w:type="spellEnd"/>
+      <w:r>
+        <w:rPr>
+          <w:i/>
+          <w:highlight w:val="lightGray"/>
+        </w:rPr>
+        <w:t xml:space="preserve">'; } </w:t>
+      </w:r>
+      <w:proofErr w:type="spellStart"/>
+      <w:r>
+        <w:rPr>
+          <w:i/>
+          <w:highlight w:val="lightGray"/>
+        </w:rPr>
+        <w:t>else</w:t>
+      </w:r>
+      <w:proofErr w:type="spellEnd"/>
+      <w:r>
+        <w:rPr>
+          <w:i/>
+          <w:highlight w:val="lightGray"/>
+        </w:rPr>
+        <w:t xml:space="preserve"> { </w:t>
+      </w:r>
+      <w:proofErr w:type="spellStart"/>
+      <w:r>
+        <w:rPr>
+          <w:i/>
+          <w:highlight w:val="lightGray"/>
+        </w:rPr>
+        <w:t>echo</w:t>
+      </w:r>
+      <w:proofErr w:type="spellEnd"/>
+      <w:r>
+        <w:rPr>
+          <w:i/>
+          <w:highlight w:val="lightGray"/>
+        </w:rPr>
+        <w:t xml:space="preserve"> 'Installer </w:t>
+      </w:r>
+      <w:proofErr w:type="spellStart"/>
+      <w:r>
+        <w:rPr>
+          <w:i/>
+          <w:highlight w:val="lightGray"/>
+        </w:rPr>
+        <w:t>corrupt</w:t>
+      </w:r>
+      <w:proofErr w:type="spellEnd"/>
+      <w:r>
+        <w:rPr>
+          <w:i/>
+          <w:highlight w:val="lightGray"/>
+        </w:rPr>
+        <w:t xml:space="preserve">'; </w:t>
+      </w:r>
+      <w:proofErr w:type="spellStart"/>
+      <w:r>
+        <w:rPr>
+          <w:i/>
+          <w:highlight w:val="lightGray"/>
+        </w:rPr>
+        <w:t>unlink</w:t>
+      </w:r>
+      <w:proofErr w:type="spellEnd"/>
+      <w:r>
+        <w:rPr>
+          <w:i/>
+          <w:highlight w:val="lightGray"/>
+        </w:rPr>
+        <w:t>('composer-</w:t>
+      </w:r>
+      <w:proofErr w:type="spellStart"/>
+      <w:r>
+        <w:rPr>
+          <w:i/>
+          <w:highlight w:val="lightGray"/>
+        </w:rPr>
+        <w:t>setup.php</w:t>
+      </w:r>
+      <w:proofErr w:type="spellEnd"/>
+      <w:r>
+        <w:rPr>
+          <w:i/>
+          <w:highlight w:val="lightGray"/>
+        </w:rPr>
+        <w:t xml:space="preserve">'); } </w:t>
+      </w:r>
+      <w:proofErr w:type="spellStart"/>
+      <w:r>
+        <w:rPr>
+          <w:i/>
+          <w:highlight w:val="lightGray"/>
+        </w:rPr>
+        <w:t>echo</w:t>
+      </w:r>
+      <w:proofErr w:type="spellEnd"/>
+      <w:r>
+        <w:rPr>
+          <w:i/>
+          <w:highlight w:val="lightGray"/>
+        </w:rPr>
+        <w:t xml:space="preserve"> PHP_EOL;"</w:t>
+      </w:r>
+    </w:p>
+    <w:p>
+      <w:pPr>
+        <w:rPr>
+          <w:i/>
+          <w:highlight w:val="lightGray"/>
+        </w:rPr>
+      </w:pPr>
+      <w:proofErr w:type="spellStart"/>
+      <w:proofErr w:type="gramStart"/>
+      <w:r>
+        <w:rPr>
+          <w:i/>
+          <w:highlight w:val="lightGray"/>
+        </w:rPr>
+        <w:t>php</w:t>
+      </w:r>
+      <w:proofErr w:type="spellEnd"/>
+      <w:proofErr w:type="gramEnd"/>
+      <w:r>
+        <w:rPr>
+          <w:i/>
+          <w:highlight w:val="lightGray"/>
+        </w:rPr>
+        <w:t xml:space="preserve"> composer-</w:t>
+      </w:r>
+      <w:proofErr w:type="spellStart"/>
+      <w:r>
+        <w:rPr>
+          <w:i/>
+          <w:highlight w:val="lightGray"/>
+        </w:rPr>
+        <w:t>setup.php</w:t>
+      </w:r>
+      <w:proofErr w:type="spellEnd"/>
+    </w:p>
+    <w:p>
+      <w:pPr>
+        <w:rPr>
+          <w:i/>
+        </w:rPr>
+      </w:pPr>
+      <w:proofErr w:type="spellStart"/>
+      <w:proofErr w:type="gramStart"/>
+      <w:r>
+        <w:rPr>
+          <w:i/>
+          <w:highlight w:val="lightGray"/>
+        </w:rPr>
+        <w:t>php</w:t>
+      </w:r>
+      <w:proofErr w:type="spellEnd"/>
+      <w:proofErr w:type="gramEnd"/>
+      <w:r>
+        <w:rPr>
+          <w:i/>
+          <w:highlight w:val="lightGray"/>
+        </w:rPr>
+        <w:t xml:space="preserve"> -r "</w:t>
+      </w:r>
+      <w:proofErr w:type="spellStart"/>
+      <w:r>
+        <w:rPr>
+          <w:i/>
+          <w:highlight w:val="lightGray"/>
+        </w:rPr>
+        <w:t>unlink</w:t>
+      </w:r>
+      <w:proofErr w:type="spellEnd"/>
+      <w:r>
+        <w:rPr>
+          <w:i/>
+          <w:highlight w:val="lightGray"/>
+        </w:rPr>
+        <w:t>('composer-</w:t>
+      </w:r>
+      <w:proofErr w:type="spellStart"/>
+      <w:r>
+        <w:rPr>
+          <w:i/>
+          <w:highlight w:val="lightGray"/>
+        </w:rPr>
+        <w:t>setup.php</w:t>
+      </w:r>
+      <w:proofErr w:type="spellEnd"/>
+      <w:r>
+        <w:rPr>
+          <w:i/>
+          <w:highlight w:val="lightGray"/>
+        </w:rPr>
+        <w:t>');"</w:t>
+      </w:r>
+    </w:p>
+    <w:p/>
+    <w:p>
+      <w:r>
+        <w:t>Un fichier « </w:t>
+      </w:r>
+      <w:proofErr w:type="spellStart"/>
+      <w:r>
+        <w:t>composer.phar</w:t>
+      </w:r>
+      <w:proofErr w:type="spellEnd"/>
+      <w:r>
+        <w:t> » a été créé dans le répertoire « </w:t>
+      </w:r>
+      <w:proofErr w:type="spellStart"/>
+      <w:r>
+        <w:t>Repo_PHP_projet_final</w:t>
+      </w:r>
+      <w:proofErr w:type="spellEnd"/>
+      <w:r>
+        <w:t> ».</w:t>
       </w:r>
     </w:p>
     <w:p/>
@@ -1029,14 +1903,81 @@
         <w:pStyle w:val="Titre"/>
       </w:pPr>
       <w:r>
-        <w:t>Installation de phpdoc</w:t>
-      </w:r>
+        <w:t xml:space="preserve">Installation de </w:t>
+      </w:r>
+      <w:proofErr w:type="spellStart"/>
+      <w:r>
+        <w:t>phpdoc</w:t>
+      </w:r>
+      <w:proofErr w:type="spellEnd"/>
     </w:p>
     <w:p>
       <w:pPr>
         <w:pStyle w:val="Titre1"/>
       </w:pPr>
       <w:r>
+        <w:t>Liens sur explications et tutoriaux</w:t>
+      </w:r>
+    </w:p>
+    <w:p>
+      <w:pPr>
+        <w:pStyle w:val="Titre2"/>
+      </w:pPr>
+      <w:r>
+        <w:t xml:space="preserve">Installer </w:t>
+      </w:r>
+      <w:proofErr w:type="spellStart"/>
+      <w:r>
+        <w:t>phpdoc</w:t>
+      </w:r>
+      <w:proofErr w:type="spellEnd"/>
+      <w:r>
+        <w:t> :</w:t>
+      </w:r>
+    </w:p>
+    <w:p>
+      <w:hyperlink r:id="rId25" w:history="1">
+        <w:r>
+          <w:rPr>
+            <w:rStyle w:val="Lienhypertexte"/>
+          </w:rPr>
+          <w:t>https://www.phpdoc.org/</w:t>
+        </w:r>
+      </w:hyperlink>
+    </w:p>
+    <w:p/>
+    <w:p>
+      <w:pPr>
+        <w:pStyle w:val="Titre2"/>
+      </w:pPr>
+      <w:r>
+        <w:t xml:space="preserve">Running </w:t>
+      </w:r>
+      <w:proofErr w:type="spellStart"/>
+      <w:r>
+        <w:t>phpdocumentor</w:t>
+      </w:r>
+      <w:proofErr w:type="spellEnd"/>
+      <w:r>
+        <w:t> :</w:t>
+      </w:r>
+    </w:p>
+    <w:p>
+      <w:hyperlink r:id="rId26" w:history="1">
+        <w:r>
+          <w:rPr>
+            <w:rStyle w:val="Lienhypertexte"/>
+          </w:rPr>
+          <w:t>https://www.phpdoc.org/docs/latest/guides/running-phpdocumentor.html</w:t>
+        </w:r>
+      </w:hyperlink>
+    </w:p>
+    <w:p/>
+    <w:p>
+      <w:pPr>
+        <w:pStyle w:val="Titre1"/>
+      </w:pPr>
+      <w:r>
         <w:t>Téléchargement des sources</w:t>
       </w:r>
     </w:p>
@@ -1044,10 +1985,15 @@
       <w:r>
         <w:t xml:space="preserve">Il y a plusieurs façons d’installer </w:t>
       </w:r>
-      <w:r>
-        <w:t xml:space="preserve">phpdoc expliquées sur le site </w:t>
-      </w:r>
-      <w:hyperlink r:id="rId21" w:history="1">
+      <w:proofErr w:type="spellStart"/>
+      <w:r>
+        <w:t>phpdoc</w:t>
+      </w:r>
+      <w:proofErr w:type="spellEnd"/>
+      <w:r>
+        <w:t xml:space="preserve"> expliquées sur le site </w:t>
+      </w:r>
+      <w:hyperlink r:id="rId27" w:history="1">
         <w:r>
           <w:rPr>
             <w:rStyle w:val="Lienhypertexte"/>
@@ -1059,7 +2005,47 @@
     <w:p/>
     <w:p>
       <w:r>
-        <w:t>Nous allons installer phpdoc au moyen de composer. Si nous n’avons encore jamais lancé composer, nous ne trouvons que le fichier « composer.phar » dans le répertoire « Repo_PHP_projet_final » et il nous manque le fichier « composer.json ». Il faut donc créer un fichier « composer.json » contenant le code minimal suivant :</w:t>
+        <w:t xml:space="preserve">Nous allons installer </w:t>
+      </w:r>
+      <w:proofErr w:type="spellStart"/>
+      <w:r>
+        <w:t>phpdoc</w:t>
+      </w:r>
+      <w:proofErr w:type="spellEnd"/>
+      <w:r>
+        <w:t xml:space="preserve"> au moyen de composer. Si nous n’avons encore jamais lancé composer, nous ne trouvons que le fichier « </w:t>
+      </w:r>
+      <w:proofErr w:type="spellStart"/>
+      <w:r>
+        <w:t>composer.phar</w:t>
+      </w:r>
+      <w:proofErr w:type="spellEnd"/>
+      <w:r>
+        <w:t> » dans le répertoire « </w:t>
+      </w:r>
+      <w:proofErr w:type="spellStart"/>
+      <w:r>
+        <w:t>Repo_PHP_projet_final</w:t>
+      </w:r>
+      <w:proofErr w:type="spellEnd"/>
+      <w:r>
+        <w:t> » et il nous manque le fichier « </w:t>
+      </w:r>
+      <w:proofErr w:type="spellStart"/>
+      <w:r>
+        <w:t>composer.json</w:t>
+      </w:r>
+      <w:proofErr w:type="spellEnd"/>
+      <w:r>
+        <w:t> ». Il faut donc créer un fichier « </w:t>
+      </w:r>
+      <w:proofErr w:type="spellStart"/>
+      <w:r>
+        <w:t>composer.json</w:t>
+      </w:r>
+      <w:proofErr w:type="spellEnd"/>
+      <w:r>
+        <w:t> » contenant le code minimal suivant :</w:t>
       </w:r>
     </w:p>
     <w:p/>
@@ -1090,22 +2076,70 @@
           <w:i/>
           <w:highlight w:val="lightGray"/>
         </w:rPr>
-        <w:t xml:space="preserve">    "require-dev": {</w:t>
-      </w:r>
-    </w:p>
-    <w:p>
-      <w:pPr>
-        <w:rPr>
-          <w:i/>
-          <w:highlight w:val="lightGray"/>
-        </w:rPr>
-      </w:pPr>
-      <w:r>
-        <w:rPr>
-          <w:i/>
-          <w:highlight w:val="lightGray"/>
-        </w:rPr>
-        <w:t xml:space="preserve">        "phpdocumentor/phpdocumentor": "2.*"</w:t>
+        <w:t xml:space="preserve">    "</w:t>
+      </w:r>
+      <w:proofErr w:type="spellStart"/>
+      <w:r>
+        <w:rPr>
+          <w:i/>
+          <w:highlight w:val="lightGray"/>
+        </w:rPr>
+        <w:t>require-dev</w:t>
+      </w:r>
+      <w:proofErr w:type="spellEnd"/>
+      <w:r>
+        <w:rPr>
+          <w:i/>
+          <w:highlight w:val="lightGray"/>
+        </w:rPr>
+        <w:t>": {</w:t>
+      </w:r>
+    </w:p>
+    <w:p>
+      <w:pPr>
+        <w:rPr>
+          <w:i/>
+          <w:highlight w:val="lightGray"/>
+        </w:rPr>
+      </w:pPr>
+      <w:r>
+        <w:rPr>
+          <w:i/>
+          <w:highlight w:val="lightGray"/>
+        </w:rPr>
+        <w:t xml:space="preserve">        "</w:t>
+      </w:r>
+      <w:proofErr w:type="spellStart"/>
+      <w:r>
+        <w:rPr>
+          <w:i/>
+          <w:highlight w:val="lightGray"/>
+        </w:rPr>
+        <w:t>phpdocumentor</w:t>
+      </w:r>
+      <w:proofErr w:type="spellEnd"/>
+      <w:r>
+        <w:rPr>
+          <w:i/>
+          <w:highlight w:val="lightGray"/>
+        </w:rPr>
+        <w:t>/</w:t>
+      </w:r>
+      <w:proofErr w:type="spellStart"/>
+      <w:r>
+        <w:rPr>
+          <w:i/>
+          <w:highlight w:val="lightGray"/>
+        </w:rPr>
+        <w:t>phpdocumentor</w:t>
+      </w:r>
+      <w:proofErr w:type="spellEnd"/>
+      <w:r>
+        <w:rPr>
+          <w:i/>
+          <w:highlight w:val="lightGray"/>
+        </w:rPr>
+        <w:t>": "2.*"</w:t>
       </w:r>
     </w:p>
     <w:p>
@@ -1147,13 +2181,47 @@
       <w:r>
         <w:t xml:space="preserve">Pour Mac </w:t>
       </w:r>
-      <w:r>
-        <w:rPr>
-          <w:i/>
-          <w:highlight w:val="lightGray"/>
-        </w:rPr>
-        <w:t>php composer.phar install</w:t>
-      </w:r>
+      <w:proofErr w:type="spellStart"/>
+      <w:r>
+        <w:rPr>
+          <w:i/>
+          <w:highlight w:val="lightGray"/>
+        </w:rPr>
+        <w:t>php</w:t>
+      </w:r>
+      <w:proofErr w:type="spellEnd"/>
+      <w:r>
+        <w:rPr>
+          <w:i/>
+          <w:highlight w:val="lightGray"/>
+        </w:rPr>
+        <w:t xml:space="preserve"> </w:t>
+      </w:r>
+      <w:proofErr w:type="spellStart"/>
+      <w:r>
+        <w:rPr>
+          <w:i/>
+          <w:highlight w:val="lightGray"/>
+        </w:rPr>
+        <w:t>composer.phar</w:t>
+      </w:r>
+      <w:proofErr w:type="spellEnd"/>
+      <w:r>
+        <w:rPr>
+          <w:i/>
+          <w:highlight w:val="lightGray"/>
+        </w:rPr>
+        <w:t xml:space="preserve"> </w:t>
+      </w:r>
+      <w:proofErr w:type="spellStart"/>
+      <w:r>
+        <w:rPr>
+          <w:i/>
+          <w:highlight w:val="lightGray"/>
+        </w:rPr>
+        <w:t>install</w:t>
+      </w:r>
+      <w:proofErr w:type="spellEnd"/>
     </w:p>
     <w:p>
       <w:r>
@@ -1164,8 +2232,17 @@
           <w:i/>
           <w:highlight w:val="lightGray"/>
         </w:rPr>
-        <w:t>composer install</w:t>
-      </w:r>
+        <w:t xml:space="preserve">composer </w:t>
+      </w:r>
+      <w:proofErr w:type="spellStart"/>
+      <w:r>
+        <w:rPr>
+          <w:i/>
+          <w:highlight w:val="lightGray"/>
+        </w:rPr>
+        <w:t>install</w:t>
+      </w:r>
+      <w:proofErr w:type="spellEnd"/>
     </w:p>
     <w:p/>
     <w:p>
@@ -1173,8 +2250,13 @@
         <w:pStyle w:val="Titre1"/>
       </w:pPr>
       <w:r>
-        <w:t>Exécuter phpdoc</w:t>
-      </w:r>
+        <w:t xml:space="preserve">Exécuter </w:t>
+      </w:r>
+      <w:proofErr w:type="spellStart"/>
+      <w:r>
+        <w:t>phpdoc</w:t>
+      </w:r>
+      <w:proofErr w:type="spellEnd"/>
     </w:p>
     <w:p>
       <w:pPr>
@@ -1186,30 +2268,104 @@
     </w:p>
     <w:p>
       <w:r>
-        <w:t xml:space="preserve">Dans le Terminal, se rendre dans le répertoire « Repo_PHP_projet_final » et lancer la commande suivante : </w:t>
-      </w:r>
-    </w:p>
-    <w:p>
-      <w:pPr>
-        <w:rPr>
-          <w:i/>
-        </w:rPr>
-      </w:pPr>
-      <w:r>
-        <w:rPr>
-          <w:i/>
-          <w:highlight w:val="lightGray"/>
-        </w:rPr>
-        <w:t>vendor/bin/phpdoc -d localhost/test/ -t Documentation/docphp</w:t>
-      </w:r>
-    </w:p>
-    <w:p/>
-    <w:p>
-      <w:r>
-        <w:t>Ceci crée un répertoire docphp dans « Documentation ». Lancer index.htlm pour accéder à la documentation ainsi construite.</w:t>
-      </w:r>
-      <w:bookmarkStart w:id="0" w:name="_GoBack"/>
-      <w:bookmarkEnd w:id="0"/>
+        <w:t>Dans le Terminal, se rendre dans le répertoire « </w:t>
+      </w:r>
+      <w:proofErr w:type="spellStart"/>
+      <w:r>
+        <w:t>Repo_PHP_projet_final</w:t>
+      </w:r>
+      <w:proofErr w:type="spellEnd"/>
+      <w:r>
+        <w:t xml:space="preserve"> » et lancer la commande suivante : </w:t>
+      </w:r>
+    </w:p>
+    <w:p>
+      <w:pPr>
+        <w:rPr>
+          <w:i/>
+        </w:rPr>
+      </w:pPr>
+      <w:proofErr w:type="spellStart"/>
+      <w:proofErr w:type="gramStart"/>
+      <w:r>
+        <w:rPr>
+          <w:i/>
+          <w:highlight w:val="lightGray"/>
+        </w:rPr>
+        <w:t>vendor</w:t>
+      </w:r>
+      <w:proofErr w:type="spellEnd"/>
+      <w:r>
+        <w:rPr>
+          <w:i/>
+          <w:highlight w:val="lightGray"/>
+        </w:rPr>
+        <w:t>/bin/</w:t>
+      </w:r>
+      <w:proofErr w:type="spellStart"/>
+      <w:r>
+        <w:rPr>
+          <w:i/>
+          <w:highlight w:val="lightGray"/>
+        </w:rPr>
+        <w:t>phpdoc</w:t>
+      </w:r>
+      <w:proofErr w:type="spellEnd"/>
+      <w:proofErr w:type="gramEnd"/>
+      <w:r>
+        <w:rPr>
+          <w:i/>
+          <w:highlight w:val="lightGray"/>
+        </w:rPr>
+        <w:t xml:space="preserve"> -d </w:t>
+      </w:r>
+      <w:proofErr w:type="spellStart"/>
+      <w:r>
+        <w:rPr>
+          <w:i/>
+          <w:highlight w:val="lightGray"/>
+        </w:rPr>
+        <w:t>localhost</w:t>
+      </w:r>
+      <w:proofErr w:type="spellEnd"/>
+      <w:r>
+        <w:rPr>
+          <w:i/>
+          <w:highlight w:val="lightGray"/>
+        </w:rPr>
+        <w:t>/test/ -t Documentation/</w:t>
+      </w:r>
+      <w:proofErr w:type="spellStart"/>
+      <w:r>
+        <w:rPr>
+          <w:i/>
+          <w:highlight w:val="lightGray"/>
+        </w:rPr>
+        <w:t>docphp</w:t>
+      </w:r>
+      <w:proofErr w:type="spellEnd"/>
+    </w:p>
+    <w:p/>
+    <w:p>
+      <w:r>
+        <w:t xml:space="preserve">Ceci crée un répertoire </w:t>
+      </w:r>
+      <w:proofErr w:type="spellStart"/>
+      <w:r>
+        <w:t>docphp</w:t>
+      </w:r>
+      <w:proofErr w:type="spellEnd"/>
+      <w:r>
+        <w:t xml:space="preserve"> dans « Documentation ». Lancer </w:t>
+      </w:r>
+      <w:proofErr w:type="spellStart"/>
+      <w:r>
+        <w:t>index.htlm</w:t>
+      </w:r>
+      <w:proofErr w:type="spellEnd"/>
+      <w:r>
+        <w:t xml:space="preserve"> pour accéder à la documentation ainsi construite.</w:t>
+      </w:r>
     </w:p>
     <w:sectPr>
       <w:pgSz w:w="11906" w:h="16838"/>

</xml_diff>

<commit_message>
Installation de HTML2PDF au moyen de composer, copie de HTML2PDF dans localhost/test et installation définitive au moyen de composer. Création du fichier localhost/test/testpdf.php afin de vérifier si HTML2PDF fonctionne correctement. Mise à jour de la documentation Création du dépôt git.docx ave l'installation de HTML2PDF
</commit_message>
<xml_diff>
--- a/Documentation/Création du dépôt git.docx
+++ b/Documentation/Création du dépôt git.docx
@@ -6,8 +6,6 @@
       <w:pPr>
         <w:pStyle w:val="Titre"/>
       </w:pPr>
-      <w:bookmarkStart w:id="0" w:name="_GoBack"/>
-      <w:bookmarkEnd w:id="0"/>
       <w:r>
         <w:t>Création du dépôt git</w:t>
       </w:r>
@@ -2367,6 +2365,493 @@
         <w:t xml:space="preserve"> pour accéder à la documentation ainsi construite.</w:t>
       </w:r>
     </w:p>
+    <w:p>
+      <w:r>
+        <w:br w:type="page"/>
+      </w:r>
+    </w:p>
+    <w:p>
+      <w:pPr>
+        <w:pStyle w:val="Titre"/>
+      </w:pPr>
+      <w:r>
+        <w:t>Installation de HTML2PDF</w:t>
+      </w:r>
+    </w:p>
+    <w:p>
+      <w:pPr>
+        <w:pStyle w:val="Titre1"/>
+      </w:pPr>
+      <w:r>
+        <w:t>Liens sur explications et tutoriaux</w:t>
+      </w:r>
+    </w:p>
+    <w:p>
+      <w:pPr>
+        <w:pStyle w:val="Titre2"/>
+      </w:pPr>
+      <w:r>
+        <w:t>Générer un PDF depuis HTML</w:t>
+      </w:r>
+    </w:p>
+    <w:p>
+      <w:hyperlink r:id="rId28" w:history="1">
+        <w:r>
+          <w:rPr>
+            <w:rStyle w:val="Lienhypertexte"/>
+          </w:rPr>
+          <w:t>https://www.youtube.com/watch?v=kOxkP9JGgaM</w:t>
+        </w:r>
+      </w:hyperlink>
+    </w:p>
+    <w:p/>
+    <w:p>
+      <w:pPr>
+        <w:pStyle w:val="Titre1"/>
+      </w:pPr>
+      <w:r>
+        <w:t>Téléchargement des sources</w:t>
+      </w:r>
+    </w:p>
+    <w:p>
+      <w:r>
+        <w:t xml:space="preserve">Il y a plusieurs possibilités d’installer HTML2PDF, soit en téléchargeant les sources sur </w:t>
+      </w:r>
+      <w:hyperlink r:id="rId29" w:history="1">
+        <w:r>
+          <w:rPr>
+            <w:rStyle w:val="Lienhypertexte"/>
+          </w:rPr>
+          <w:t>http://html2pdf.fr</w:t>
+        </w:r>
+      </w:hyperlink>
+      <w:proofErr w:type="gramStart"/>
+      <w:r>
+        <w:t xml:space="preserve"> ,</w:t>
+      </w:r>
+      <w:proofErr w:type="gramEnd"/>
+      <w:r>
+        <w:t xml:space="preserve"> soit au moyen de composer et </w:t>
+      </w:r>
+      <w:hyperlink r:id="rId30" w:history="1">
+        <w:r>
+          <w:rPr>
+            <w:rStyle w:val="Lienhypertexte"/>
+          </w:rPr>
+          <w:t>https://packagist.org/packages/spipu/html2pdf</w:t>
+        </w:r>
+      </w:hyperlink>
+      <w:r>
+        <w:t>.</w:t>
+      </w:r>
+    </w:p>
+    <w:p/>
+    <w:p>
+      <w:pPr>
+        <w:pStyle w:val="Titre2"/>
+      </w:pPr>
+      <w:r>
+        <w:t>Installation sous Mac</w:t>
+      </w:r>
+      <w:r>
+        <w:t>, avec composer local</w:t>
+      </w:r>
+      <w:r>
+        <w:t xml:space="preserve"> : </w:t>
+      </w:r>
+    </w:p>
+    <w:p>
+      <w:pPr>
+        <w:pStyle w:val="Paragraphedeliste"/>
+        <w:numPr>
+          <w:ilvl w:val="0"/>
+          <w:numId w:val="2"/>
+        </w:numPr>
+        <w:rPr>
+          <w:i/>
+        </w:rPr>
+      </w:pPr>
+      <w:r>
+        <w:t>Dans le Terminal, aller dans le répertoire « </w:t>
+      </w:r>
+      <w:proofErr w:type="spellStart"/>
+      <w:r>
+        <w:t>Repo_PHP_projet_final</w:t>
+      </w:r>
+      <w:proofErr w:type="spellEnd"/>
+      <w:r>
+        <w:t xml:space="preserve"> » et lancer la commande suivante : </w:t>
+      </w:r>
+      <w:proofErr w:type="spellStart"/>
+      <w:r>
+        <w:rPr>
+          <w:i/>
+          <w:highlight w:val="lightGray"/>
+        </w:rPr>
+        <w:t>php</w:t>
+      </w:r>
+      <w:proofErr w:type="spellEnd"/>
+      <w:r>
+        <w:rPr>
+          <w:i/>
+          <w:highlight w:val="lightGray"/>
+        </w:rPr>
+        <w:t xml:space="preserve"> </w:t>
+      </w:r>
+      <w:proofErr w:type="spellStart"/>
+      <w:r>
+        <w:rPr>
+          <w:i/>
+          <w:highlight w:val="lightGray"/>
+        </w:rPr>
+        <w:t>composer.phar</w:t>
+      </w:r>
+      <w:proofErr w:type="spellEnd"/>
+      <w:r>
+        <w:rPr>
+          <w:i/>
+          <w:highlight w:val="lightGray"/>
+        </w:rPr>
+        <w:t xml:space="preserve"> </w:t>
+      </w:r>
+      <w:proofErr w:type="spellStart"/>
+      <w:r>
+        <w:rPr>
+          <w:i/>
+          <w:highlight w:val="lightGray"/>
+        </w:rPr>
+        <w:t>require</w:t>
+      </w:r>
+      <w:proofErr w:type="spellEnd"/>
+      <w:r>
+        <w:rPr>
+          <w:i/>
+          <w:highlight w:val="lightGray"/>
+        </w:rPr>
+        <w:t xml:space="preserve"> </w:t>
+      </w:r>
+      <w:proofErr w:type="spellStart"/>
+      <w:r>
+        <w:rPr>
+          <w:i/>
+          <w:highlight w:val="lightGray"/>
+        </w:rPr>
+        <w:t>spipu</w:t>
+      </w:r>
+      <w:proofErr w:type="spellEnd"/>
+      <w:r>
+        <w:rPr>
+          <w:i/>
+          <w:highlight w:val="lightGray"/>
+        </w:rPr>
+        <w:t>/html2pdf</w:t>
+      </w:r>
+    </w:p>
+    <w:p>
+      <w:pPr>
+        <w:pStyle w:val="Paragraphedeliste"/>
+        <w:numPr>
+          <w:ilvl w:val="0"/>
+          <w:numId w:val="2"/>
+        </w:numPr>
+      </w:pPr>
+      <w:r>
+        <w:t xml:space="preserve">Copier le répertoire html2pdf qui vient d’être créé dans </w:t>
+      </w:r>
+      <w:proofErr w:type="spellStart"/>
+      <w:r>
+        <w:t>vendor</w:t>
+      </w:r>
+      <w:proofErr w:type="spellEnd"/>
+      <w:r>
+        <w:t>/</w:t>
+      </w:r>
+      <w:proofErr w:type="spellStart"/>
+      <w:r>
+        <w:t>spipu</w:t>
+      </w:r>
+      <w:proofErr w:type="spellEnd"/>
+      <w:r>
+        <w:t xml:space="preserve"> et le coller dans </w:t>
+      </w:r>
+      <w:proofErr w:type="spellStart"/>
+      <w:r>
+        <w:t>localhost</w:t>
+      </w:r>
+      <w:proofErr w:type="spellEnd"/>
+      <w:r>
+        <w:t>/test.</w:t>
+      </w:r>
+    </w:p>
+    <w:p>
+      <w:pPr>
+        <w:pStyle w:val="Paragraphedeliste"/>
+        <w:numPr>
+          <w:ilvl w:val="0"/>
+          <w:numId w:val="2"/>
+        </w:numPr>
+      </w:pPr>
+      <w:r>
+        <w:t xml:space="preserve">Depuis le Terminal, se rendre dans </w:t>
+      </w:r>
+      <w:proofErr w:type="spellStart"/>
+      <w:r>
+        <w:t>localhost</w:t>
+      </w:r>
+      <w:proofErr w:type="spellEnd"/>
+      <w:r>
+        <w:t xml:space="preserve">/test/html2pdf et lancer la commande suivante : </w:t>
+      </w:r>
+      <w:proofErr w:type="spellStart"/>
+      <w:proofErr w:type="gramStart"/>
+      <w:r>
+        <w:rPr>
+          <w:i/>
+          <w:highlight w:val="lightGray"/>
+        </w:rPr>
+        <w:t>php</w:t>
+      </w:r>
+      <w:proofErr w:type="spellEnd"/>
+      <w:r>
+        <w:rPr>
+          <w:i/>
+          <w:highlight w:val="lightGray"/>
+        </w:rPr>
+        <w:t xml:space="preserve"> ..</w:t>
+      </w:r>
+      <w:proofErr w:type="gramEnd"/>
+      <w:r>
+        <w:rPr>
+          <w:i/>
+          <w:highlight w:val="lightGray"/>
+        </w:rPr>
+        <w:t>/../../</w:t>
+      </w:r>
+      <w:proofErr w:type="spellStart"/>
+      <w:r>
+        <w:rPr>
+          <w:i/>
+          <w:highlight w:val="lightGray"/>
+        </w:rPr>
+        <w:t>composer.phar</w:t>
+      </w:r>
+      <w:proofErr w:type="spellEnd"/>
+      <w:r>
+        <w:rPr>
+          <w:i/>
+          <w:highlight w:val="lightGray"/>
+        </w:rPr>
+        <w:t xml:space="preserve"> </w:t>
+      </w:r>
+      <w:proofErr w:type="spellStart"/>
+      <w:r>
+        <w:rPr>
+          <w:i/>
+          <w:highlight w:val="lightGray"/>
+        </w:rPr>
+        <w:t>install</w:t>
+      </w:r>
+      <w:proofErr w:type="spellEnd"/>
+    </w:p>
+    <w:p>
+      <w:r>
+        <w:t>Une explication est donnée dans le fichie</w:t>
+      </w:r>
+      <w:r>
+        <w:t>r localhost/test/html2pdf/README</w:t>
+      </w:r>
+      <w:r>
+        <w:t>.md</w:t>
+      </w:r>
+    </w:p>
+    <w:p>
+      <w:pPr>
+        <w:ind w:left="708"/>
+      </w:pPr>
+      <w:r>
+        <w:t xml:space="preserve">* If </w:t>
+      </w:r>
+      <w:proofErr w:type="spellStart"/>
+      <w:r>
+        <w:t>you</w:t>
+      </w:r>
+      <w:proofErr w:type="spellEnd"/>
+      <w:r>
+        <w:t xml:space="preserve"> </w:t>
+      </w:r>
+      <w:proofErr w:type="spellStart"/>
+      <w:r>
+        <w:t>install</w:t>
+      </w:r>
+      <w:proofErr w:type="spellEnd"/>
+      <w:r>
+        <w:t xml:space="preserve"> html2pdf </w:t>
+      </w:r>
+      <w:proofErr w:type="spellStart"/>
+      <w:r>
+        <w:t>without</w:t>
+      </w:r>
+      <w:proofErr w:type="spellEnd"/>
+      <w:r>
+        <w:t xml:space="preserve"> </w:t>
+      </w:r>
+      <w:proofErr w:type="spellStart"/>
+      <w:r>
+        <w:t>using</w:t>
+      </w:r>
+      <w:proofErr w:type="spellEnd"/>
+      <w:r>
+        <w:t xml:space="preserve"> composer, </w:t>
+      </w:r>
+      <w:proofErr w:type="spellStart"/>
+      <w:r>
+        <w:t>it</w:t>
+      </w:r>
+      <w:proofErr w:type="spellEnd"/>
+      <w:r>
+        <w:t xml:space="preserve"> </w:t>
+      </w:r>
+      <w:proofErr w:type="spellStart"/>
+      <w:r>
+        <w:t>will</w:t>
+      </w:r>
+      <w:proofErr w:type="spellEnd"/>
+      <w:r>
+        <w:t xml:space="preserve"> not </w:t>
+      </w:r>
+      <w:proofErr w:type="spellStart"/>
+      <w:r>
+        <w:t>work</w:t>
+      </w:r>
+      <w:proofErr w:type="spellEnd"/>
+      <w:r>
+        <w:t xml:space="preserve"> </w:t>
+      </w:r>
+      <w:proofErr w:type="spellStart"/>
+      <w:r>
+        <w:t>directly</w:t>
+      </w:r>
+      <w:proofErr w:type="spellEnd"/>
+      <w:r>
+        <w:t>.</w:t>
+      </w:r>
+    </w:p>
+    <w:p>
+      <w:pPr>
+        <w:ind w:left="708"/>
+      </w:pPr>
+      <w:r>
+        <w:t xml:space="preserve">   You must do "composer </w:t>
+      </w:r>
+      <w:proofErr w:type="spellStart"/>
+      <w:r>
+        <w:t>install</w:t>
+      </w:r>
+      <w:proofErr w:type="spellEnd"/>
+      <w:r>
+        <w:t xml:space="preserve">" on the html2pdf </w:t>
+      </w:r>
+      <w:proofErr w:type="spellStart"/>
+      <w:r>
+        <w:t>folder</w:t>
+      </w:r>
+      <w:proofErr w:type="spellEnd"/>
+    </w:p>
+    <w:p>
+      <w:pPr>
+        <w:ind w:left="708"/>
+      </w:pPr>
+      <w:r>
+        <w:t xml:space="preserve">   </w:t>
+      </w:r>
+      <w:proofErr w:type="gramStart"/>
+      <w:r>
+        <w:t>in</w:t>
+      </w:r>
+      <w:proofErr w:type="gramEnd"/>
+      <w:r>
+        <w:t xml:space="preserve"> </w:t>
+      </w:r>
+      <w:proofErr w:type="spellStart"/>
+      <w:r>
+        <w:t>order</w:t>
+      </w:r>
+      <w:proofErr w:type="spellEnd"/>
+      <w:r>
+        <w:t xml:space="preserve"> to </w:t>
+      </w:r>
+      <w:proofErr w:type="spellStart"/>
+      <w:r>
+        <w:t>install</w:t>
+      </w:r>
+      <w:proofErr w:type="spellEnd"/>
+      <w:r>
+        <w:t xml:space="preserve"> the TCPDF </w:t>
+      </w:r>
+      <w:proofErr w:type="spellStart"/>
+      <w:r>
+        <w:t>dependency</w:t>
+      </w:r>
+      <w:proofErr w:type="spellEnd"/>
+      <w:r>
+        <w:t>.</w:t>
+      </w:r>
+    </w:p>
+    <w:p/>
+    <w:p>
+      <w:r>
+        <w:t xml:space="preserve">De nombreux exemples se trouvent sous </w:t>
+      </w:r>
+      <w:r>
+        <w:fldChar w:fldCharType="begin"/>
+      </w:r>
+      <w:r>
+        <w:instrText xml:space="preserve"> HYPERLINK "http://html2pdf.fr" </w:instrText>
+      </w:r>
+      <w:r>
+        <w:fldChar w:fldCharType="separate"/>
+      </w:r>
+      <w:r>
+        <w:rPr>
+          <w:rStyle w:val="Lienhypertexte"/>
+        </w:rPr>
+        <w:t>html2pdf.fr</w:t>
+      </w:r>
+      <w:r>
+        <w:fldChar w:fldCharType="end"/>
+      </w:r>
+      <w:bookmarkStart w:id="0" w:name="_GoBack"/>
+      <w:bookmarkEnd w:id="0"/>
+      <w:r>
+        <w:t xml:space="preserve"> ou dans le répertoire html2pdf/</w:t>
+      </w:r>
+      <w:proofErr w:type="spellStart"/>
+      <w:r>
+        <w:t>examples</w:t>
+      </w:r>
+      <w:proofErr w:type="spellEnd"/>
+    </w:p>
+    <w:p/>
+    <w:p>
+      <w:r>
+        <w:t>Pour tester le fonctionnement de HTML2PDF en phase de développement, ouvrir avec le navigateur le fichier /</w:t>
+      </w:r>
+      <w:proofErr w:type="spellStart"/>
+      <w:r>
+        <w:t>localhost</w:t>
+      </w:r>
+      <w:proofErr w:type="spellEnd"/>
+      <w:r>
+        <w:t>/test/</w:t>
+      </w:r>
+      <w:proofErr w:type="spellStart"/>
+      <w:r>
+        <w:t>testpdf.php</w:t>
+      </w:r>
+      <w:proofErr w:type="spellEnd"/>
+    </w:p>
+    <w:p/>
+    <w:p/>
     <w:sectPr>
       <w:pgSz w:w="11906" w:h="16838"/>
       <w:pgMar w:top="1417" w:right="1417" w:bottom="1417" w:left="1417" w:header="708" w:footer="708" w:gutter="0"/>
@@ -2379,9 +2864,9 @@
 <file path=word/numbering.xml><?xml version="1.0" encoding="utf-8"?>
 <w:numbering xmlns:wpc="http://schemas.microsoft.com/office/word/2010/wordprocessingCanvas" xmlns:mo="http://schemas.microsoft.com/office/mac/office/2008/main" xmlns:mc="http://schemas.openxmlformats.org/markup-compatibility/2006" xmlns:mv="urn:schemas-microsoft-com:mac:vml" xmlns:o="urn:schemas-microsoft-com:office:office" xmlns:r="http://schemas.openxmlformats.org/officeDocument/2006/relationships" xmlns:m="http://schemas.openxmlformats.org/officeDocument/2006/math" xmlns:v="urn:schemas-microsoft-com:vml" xmlns:wp14="http://schemas.microsoft.com/office/word/2010/wordprocessingDrawing" xmlns:wp="http://schemas.openxmlformats.org/drawingml/2006/wordprocessingDrawing" xmlns:w10="urn:schemas-microsoft-com:office:word" xmlns:w="http://schemas.openxmlformats.org/wordprocessingml/2006/main" xmlns:w14="http://schemas.microsoft.com/office/word/2010/wordml" xmlns:wpg="http://schemas.microsoft.com/office/word/2010/wordprocessingGroup" xmlns:wpi="http://schemas.microsoft.com/office/word/2010/wordprocessingInk" xmlns:wne="http://schemas.microsoft.com/office/word/2006/wordml" xmlns:wps="http://schemas.microsoft.com/office/word/2010/wordprocessingShape" mc:Ignorable="w14 wp14">
   <w:abstractNum w:abstractNumId="0">
-    <w:nsid w:val="4C8E284F"/>
+    <w:nsid w:val="15517A8C"/>
     <w:multiLevelType w:val="hybridMultilevel"/>
-    <w:tmpl w:val="57A83332"/>
+    <w:tmpl w:val="198C7A42"/>
     <w:lvl w:ilvl="0" w:tplc="040C0001">
       <w:start w:val="1"/>
       <w:numFmt w:val="bullet"/>
@@ -2491,7 +2976,123 @@
       </w:rPr>
     </w:lvl>
   </w:abstractNum>
+  <w:abstractNum w:abstractNumId="1">
+    <w:nsid w:val="4C8E284F"/>
+    <w:multiLevelType w:val="hybridMultilevel"/>
+    <w:tmpl w:val="57A83332"/>
+    <w:lvl w:ilvl="0" w:tplc="040C0001">
+      <w:start w:val="1"/>
+      <w:numFmt w:val="bullet"/>
+      <w:lvlText w:val=""/>
+      <w:lvlJc w:val="left"/>
+      <w:pPr>
+        <w:ind w:left="720" w:hanging="360"/>
+      </w:pPr>
+      <w:rPr>
+        <w:rFonts w:ascii="Symbol" w:hAnsi="Symbol" w:hint="default"/>
+      </w:rPr>
+    </w:lvl>
+    <w:lvl w:ilvl="1" w:tplc="040C0003" w:tentative="1">
+      <w:start w:val="1"/>
+      <w:numFmt w:val="bullet"/>
+      <w:lvlText w:val="o"/>
+      <w:lvlJc w:val="left"/>
+      <w:pPr>
+        <w:ind w:left="1440" w:hanging="360"/>
+      </w:pPr>
+      <w:rPr>
+        <w:rFonts w:ascii="Courier New" w:hAnsi="Courier New" w:hint="default"/>
+      </w:rPr>
+    </w:lvl>
+    <w:lvl w:ilvl="2" w:tplc="040C0005" w:tentative="1">
+      <w:start w:val="1"/>
+      <w:numFmt w:val="bullet"/>
+      <w:lvlText w:val=""/>
+      <w:lvlJc w:val="left"/>
+      <w:pPr>
+        <w:ind w:left="2160" w:hanging="360"/>
+      </w:pPr>
+      <w:rPr>
+        <w:rFonts w:ascii="Wingdings" w:hAnsi="Wingdings" w:hint="default"/>
+      </w:rPr>
+    </w:lvl>
+    <w:lvl w:ilvl="3" w:tplc="040C0001" w:tentative="1">
+      <w:start w:val="1"/>
+      <w:numFmt w:val="bullet"/>
+      <w:lvlText w:val=""/>
+      <w:lvlJc w:val="left"/>
+      <w:pPr>
+        <w:ind w:left="2880" w:hanging="360"/>
+      </w:pPr>
+      <w:rPr>
+        <w:rFonts w:ascii="Symbol" w:hAnsi="Symbol" w:hint="default"/>
+      </w:rPr>
+    </w:lvl>
+    <w:lvl w:ilvl="4" w:tplc="040C0003" w:tentative="1">
+      <w:start w:val="1"/>
+      <w:numFmt w:val="bullet"/>
+      <w:lvlText w:val="o"/>
+      <w:lvlJc w:val="left"/>
+      <w:pPr>
+        <w:ind w:left="3600" w:hanging="360"/>
+      </w:pPr>
+      <w:rPr>
+        <w:rFonts w:ascii="Courier New" w:hAnsi="Courier New" w:hint="default"/>
+      </w:rPr>
+    </w:lvl>
+    <w:lvl w:ilvl="5" w:tplc="040C0005" w:tentative="1">
+      <w:start w:val="1"/>
+      <w:numFmt w:val="bullet"/>
+      <w:lvlText w:val=""/>
+      <w:lvlJc w:val="left"/>
+      <w:pPr>
+        <w:ind w:left="4320" w:hanging="360"/>
+      </w:pPr>
+      <w:rPr>
+        <w:rFonts w:ascii="Wingdings" w:hAnsi="Wingdings" w:hint="default"/>
+      </w:rPr>
+    </w:lvl>
+    <w:lvl w:ilvl="6" w:tplc="040C0001" w:tentative="1">
+      <w:start w:val="1"/>
+      <w:numFmt w:val="bullet"/>
+      <w:lvlText w:val=""/>
+      <w:lvlJc w:val="left"/>
+      <w:pPr>
+        <w:ind w:left="5040" w:hanging="360"/>
+      </w:pPr>
+      <w:rPr>
+        <w:rFonts w:ascii="Symbol" w:hAnsi="Symbol" w:hint="default"/>
+      </w:rPr>
+    </w:lvl>
+    <w:lvl w:ilvl="7" w:tplc="040C0003" w:tentative="1">
+      <w:start w:val="1"/>
+      <w:numFmt w:val="bullet"/>
+      <w:lvlText w:val="o"/>
+      <w:lvlJc w:val="left"/>
+      <w:pPr>
+        <w:ind w:left="5760" w:hanging="360"/>
+      </w:pPr>
+      <w:rPr>
+        <w:rFonts w:ascii="Courier New" w:hAnsi="Courier New" w:hint="default"/>
+      </w:rPr>
+    </w:lvl>
+    <w:lvl w:ilvl="8" w:tplc="040C0005" w:tentative="1">
+      <w:start w:val="1"/>
+      <w:numFmt w:val="bullet"/>
+      <w:lvlText w:val=""/>
+      <w:lvlJc w:val="left"/>
+      <w:pPr>
+        <w:ind w:left="6480" w:hanging="360"/>
+      </w:pPr>
+      <w:rPr>
+        <w:rFonts w:ascii="Wingdings" w:hAnsi="Wingdings" w:hint="default"/>
+      </w:rPr>
+    </w:lvl>
+  </w:abstractNum>
   <w:num w:numId="1">
+    <w:abstractNumId w:val="1"/>
+  </w:num>
+  <w:num w:numId="2">
     <w:abstractNumId w:val="0"/>
   </w:num>
 </w:numbering>

</xml_diff>

<commit_message>
Ajout de la fonction printpdf dans fonctions.php et appelle à celle-ci depuis testpdf.php
</commit_message>
<xml_diff>
--- a/Documentation/Création du dépôt git.docx
+++ b/Documentation/Création du dépôt git.docx
@@ -652,12 +652,28 @@
           <w:i/>
         </w:rPr>
       </w:pPr>
-      <w:r>
-        <w:rPr>
-          <w:i/>
-          <w:highlight w:val="lightGray"/>
-        </w:rPr>
-        <w:t xml:space="preserve">Git </w:t>
+      <w:proofErr w:type="gramStart"/>
+      <w:r>
+        <w:rPr>
+          <w:i/>
+          <w:highlight w:val="lightGray"/>
+        </w:rPr>
+        <w:t>g</w:t>
+      </w:r>
+      <w:r>
+        <w:rPr>
+          <w:i/>
+          <w:highlight w:val="lightGray"/>
+        </w:rPr>
+        <w:t>it</w:t>
+      </w:r>
+      <w:proofErr w:type="gramEnd"/>
+      <w:r>
+        <w:rPr>
+          <w:i/>
+          <w:highlight w:val="lightGray"/>
+        </w:rPr>
+        <w:t xml:space="preserve"> </w:t>
       </w:r>
       <w:proofErr w:type="spellStart"/>
       <w:r>
@@ -682,8 +698,47 @@
         <w:pStyle w:val="Titre2"/>
       </w:pPr>
       <w:r>
+        <w:t>Désindexer un fichier ou répertoire ajouté par erreur</w:t>
+      </w:r>
+    </w:p>
+    <w:p>
+      <w:pPr>
+        <w:rPr>
+          <w:i/>
+        </w:rPr>
+      </w:pPr>
+      <w:proofErr w:type="gramStart"/>
+      <w:r>
+        <w:rPr>
+          <w:highlight w:val="lightGray"/>
+        </w:rPr>
+        <w:t>git</w:t>
+      </w:r>
+      <w:proofErr w:type="gramEnd"/>
+      <w:r>
+        <w:rPr>
+          <w:highlight w:val="lightGray"/>
+        </w:rPr>
+        <w:t xml:space="preserve"> reset HEAD </w:t>
+      </w:r>
+      <w:proofErr w:type="spellStart"/>
+      <w:r>
+        <w:rPr>
+          <w:highlight w:val="lightGray"/>
+        </w:rPr>
+        <w:t>nomdefichier</w:t>
+      </w:r>
+      <w:proofErr w:type="spellEnd"/>
+    </w:p>
+    <w:p>
+      <w:pPr>
+        <w:pStyle w:val="Titre2"/>
+      </w:pPr>
+      <w:r>
         <w:t>Valider les modifications</w:t>
       </w:r>
+      <w:bookmarkStart w:id="0" w:name="_GoBack"/>
+      <w:bookmarkEnd w:id="0"/>
     </w:p>
     <w:p>
       <w:r>
@@ -2802,26 +2857,14 @@
       <w:r>
         <w:t xml:space="preserve">De nombreux exemples se trouvent sous </w:t>
       </w:r>
-      <w:r>
-        <w:fldChar w:fldCharType="begin"/>
-      </w:r>
-      <w:r>
-        <w:instrText xml:space="preserve"> HYPERLINK "http://html2pdf.fr" </w:instrText>
-      </w:r>
-      <w:r>
-        <w:fldChar w:fldCharType="separate"/>
-      </w:r>
-      <w:r>
-        <w:rPr>
-          <w:rStyle w:val="Lienhypertexte"/>
-        </w:rPr>
-        <w:t>html2pdf.fr</w:t>
-      </w:r>
-      <w:r>
-        <w:fldChar w:fldCharType="end"/>
-      </w:r>
-      <w:bookmarkStart w:id="0" w:name="_GoBack"/>
-      <w:bookmarkEnd w:id="0"/>
+      <w:hyperlink r:id="rId31" w:history="1">
+        <w:r>
+          <w:rPr>
+            <w:rStyle w:val="Lienhypertexte"/>
+          </w:rPr>
+          <w:t>html2pdf.fr</w:t>
+        </w:r>
+      </w:hyperlink>
       <w:r>
         <w:t xml:space="preserve"> ou dans le répertoire html2pdf/</w:t>
       </w:r>

</xml_diff>

<commit_message>
Version avec sortie au format pdf fonctionnelle -> lancer le fichier listepdf2.php / Ajout de nouveaux utilisateurs dans le fichier utilisateurs.sql / Inversion des noms et prénom pour toto, tata et titi / Mise à jour de la page login.php avec ces nouveaux utilisateurs.
</commit_message>
<xml_diff>
--- a/Documentation/Création du dépôt git.docx
+++ b/Documentation/Création du dépôt git.docx
@@ -78,6 +78,11 @@
       <w:proofErr w:type="spellEnd"/>
     </w:p>
     <w:p>
+      <w:pPr>
+        <w:rPr>
+          <w:rStyle w:val="Lienhypertexte"/>
+        </w:rPr>
+      </w:pPr>
       <w:hyperlink r:id="rId8" w:history="1">
         <w:r>
           <w:rPr>
@@ -87,17 +92,57 @@
         </w:r>
       </w:hyperlink>
     </w:p>
-    <w:p/>
     <w:p>
       <w:pPr>
         <w:pStyle w:val="Titre2"/>
       </w:pPr>
       <w:r>
+        <w:t xml:space="preserve">Git </w:t>
+      </w:r>
+      <w:proofErr w:type="spellStart"/>
+      <w:r>
+        <w:t>cheat</w:t>
+      </w:r>
+      <w:proofErr w:type="spellEnd"/>
+      <w:r>
+        <w:t xml:space="preserve"> </w:t>
+      </w:r>
+      <w:proofErr w:type="spellStart"/>
+      <w:r>
+        <w:t>sheet</w:t>
+      </w:r>
+      <w:proofErr w:type="spellEnd"/>
+      <w:r>
+        <w:t xml:space="preserve"> interactive</w:t>
+      </w:r>
+    </w:p>
+    <w:p>
+      <w:hyperlink r:id="rId9" w:history="1">
+        <w:r>
+          <w:rPr>
+            <w:rStyle w:val="Lienhypertexte"/>
+          </w:rPr>
+          <w:t>http://ndpsoftware.com/git-cheatsheet.html#loc=workspace</w:t>
+        </w:r>
+      </w:hyperlink>
+      <w:r>
+        <w:t>;</w:t>
+      </w:r>
+    </w:p>
+    <w:p>
+      <w:bookmarkStart w:id="0" w:name="_GoBack"/>
+      <w:bookmarkEnd w:id="0"/>
+    </w:p>
+    <w:p>
+      <w:pPr>
+        <w:pStyle w:val="Titre2"/>
+      </w:pPr>
+      <w:r>
         <w:t>Site officiel Git</w:t>
       </w:r>
     </w:p>
     <w:p>
-      <w:hyperlink r:id="rId9" w:history="1">
+      <w:hyperlink r:id="rId10" w:history="1">
         <w:r>
           <w:rPr>
             <w:rStyle w:val="Lienhypertexte"/>
@@ -124,7 +169,7 @@
       </w:r>
     </w:p>
     <w:p>
-      <w:hyperlink r:id="rId10" w:history="1">
+      <w:hyperlink r:id="rId11" w:history="1">
         <w:r>
           <w:rPr>
             <w:rStyle w:val="Lienhypertexte"/>
@@ -148,7 +193,7 @@
       </w:r>
     </w:p>
     <w:p>
-      <w:hyperlink r:id="rId11" w:history="1">
+      <w:hyperlink r:id="rId12" w:history="1">
         <w:r>
           <w:rPr>
             <w:rStyle w:val="Lienhypertexte"/>
@@ -195,7 +240,7 @@
                     <pic:cNvPicPr/>
                   </pic:nvPicPr>
                   <pic:blipFill>
-                    <a:blip r:embed="rId12">
+                    <a:blip r:embed="rId13">
                       <a:extLst>
                         <a:ext uri="{28A0092B-C50C-407E-A947-70E740481C1C}">
                           <a14:useLocalDpi xmlns:a14="http://schemas.microsoft.com/office/drawing/2010/main" val="0"/>
@@ -279,6 +324,7 @@
         <w:pStyle w:val="Titre2"/>
       </w:pPr>
       <w:r>
+        <w:lastRenderedPageBreak/>
         <w:t>Se connecter au</w:t>
       </w:r>
       <w:r>
@@ -305,7 +351,6 @@
           <w:i/>
           <w:highlight w:val="lightGray"/>
         </w:rPr>
-        <w:lastRenderedPageBreak/>
         <w:t>git</w:t>
       </w:r>
       <w:proofErr w:type="gramEnd"/>
@@ -525,7 +570,7 @@
                     <pic:cNvPicPr/>
                   </pic:nvPicPr>
                   <pic:blipFill>
-                    <a:blip r:embed="rId13">
+                    <a:blip r:embed="rId14">
                       <a:extLst>
                         <a:ext uri="{28A0092B-C50C-407E-A947-70E740481C1C}">
                           <a14:useLocalDpi xmlns:a14="http://schemas.microsoft.com/office/drawing/2010/main" val="0"/>
@@ -737,8 +782,6 @@
       <w:r>
         <w:t>Valider les modifications</w:t>
       </w:r>
-      <w:bookmarkStart w:id="0" w:name="_GoBack"/>
-      <w:bookmarkEnd w:id="0"/>
     </w:p>
     <w:p>
       <w:r>
@@ -932,7 +975,7 @@
                     <pic:cNvPicPr/>
                   </pic:nvPicPr>
                   <pic:blipFill>
-                    <a:blip r:embed="rId14">
+                    <a:blip r:embed="rId15">
                       <a:extLst>
                         <a:ext uri="{28A0092B-C50C-407E-A947-70E740481C1C}">
                           <a14:useLocalDpi xmlns:a14="http://schemas.microsoft.com/office/drawing/2010/main" val="0"/>
@@ -1131,7 +1174,7 @@
                     <pic:cNvPicPr/>
                   </pic:nvPicPr>
                   <pic:blipFill>
-                    <a:blip r:embed="rId15">
+                    <a:blip r:embed="rId16">
                       <a:extLst>
                         <a:ext uri="{28A0092B-C50C-407E-A947-70E740481C1C}">
                           <a14:useLocalDpi xmlns:a14="http://schemas.microsoft.com/office/drawing/2010/main" val="0"/>
@@ -1178,7 +1221,7 @@
       </w:r>
     </w:p>
     <w:p>
-      <w:hyperlink r:id="rId16" w:history="1">
+      <w:hyperlink r:id="rId17" w:history="1">
         <w:r>
           <w:rPr>
             <w:rStyle w:val="Lienhypertexte"/>
@@ -1196,7 +1239,7 @@
       </w:r>
     </w:p>
     <w:p>
-      <w:hyperlink r:id="rId17" w:history="1">
+      <w:hyperlink r:id="rId18" w:history="1">
         <w:r>
           <w:rPr>
             <w:rStyle w:val="Lienhypertexte"/>
@@ -1214,7 +1257,7 @@
       </w:r>
     </w:p>
     <w:p>
-      <w:hyperlink r:id="rId18" w:history="1">
+      <w:hyperlink r:id="rId19" w:history="1">
         <w:r>
           <w:rPr>
             <w:rStyle w:val="Lienhypertexte"/>
@@ -1237,7 +1280,7 @@
           <w:rStyle w:val="Lienhypertexte"/>
         </w:rPr>
       </w:pPr>
-      <w:hyperlink r:id="rId19" w:history="1">
+      <w:hyperlink r:id="rId20" w:history="1">
         <w:r>
           <w:rPr>
             <w:rStyle w:val="Lienhypertexte"/>
@@ -1297,7 +1340,7 @@
       </w:r>
     </w:p>
     <w:p>
-      <w:hyperlink r:id="rId20" w:history="1">
+      <w:hyperlink r:id="rId21" w:history="1">
         <w:r>
           <w:rPr>
             <w:rStyle w:val="Lienhypertexte"/>
@@ -1316,7 +1359,7 @@
       </w:r>
     </w:p>
     <w:p>
-      <w:hyperlink r:id="rId21" w:history="1">
+      <w:hyperlink r:id="rId22" w:history="1">
         <w:r>
           <w:rPr>
             <w:rStyle w:val="Lienhypertexte"/>
@@ -1335,7 +1378,7 @@
       </w:r>
     </w:p>
     <w:p>
-      <w:hyperlink r:id="rId22" w:history="1">
+      <w:hyperlink r:id="rId23" w:history="1">
         <w:r>
           <w:rPr>
             <w:rStyle w:val="Lienhypertexte"/>
@@ -1373,7 +1416,7 @@
           <w:szCs w:val="20"/>
         </w:rPr>
       </w:pPr>
-      <w:hyperlink r:id="rId23" w:history="1">
+      <w:hyperlink r:id="rId24" w:history="1">
         <w:r>
           <w:rPr>
             <w:rStyle w:val="Lienhypertexte"/>
@@ -1464,7 +1507,7 @@
       <w:r>
         <w:t xml:space="preserve">Se rendre sur le site </w:t>
       </w:r>
-      <w:hyperlink r:id="rId24" w:history="1">
+      <w:hyperlink r:id="rId25" w:history="1">
         <w:r>
           <w:rPr>
             <w:rStyle w:val="Lienhypertexte"/>
@@ -1989,7 +2032,7 @@
       </w:r>
     </w:p>
     <w:p>
-      <w:hyperlink r:id="rId25" w:history="1">
+      <w:hyperlink r:id="rId26" w:history="1">
         <w:r>
           <w:rPr>
             <w:rStyle w:val="Lienhypertexte"/>
@@ -2016,7 +2059,7 @@
       </w:r>
     </w:p>
     <w:p>
-      <w:hyperlink r:id="rId26" w:history="1">
+      <w:hyperlink r:id="rId27" w:history="1">
         <w:r>
           <w:rPr>
             <w:rStyle w:val="Lienhypertexte"/>
@@ -2046,7 +2089,7 @@
       <w:r>
         <w:t xml:space="preserve"> expliquées sur le site </w:t>
       </w:r>
-      <w:hyperlink r:id="rId27" w:history="1">
+      <w:hyperlink r:id="rId28" w:history="1">
         <w:r>
           <w:rPr>
             <w:rStyle w:val="Lienhypertexte"/>
@@ -2450,7 +2493,7 @@
       </w:r>
     </w:p>
     <w:p>
-      <w:hyperlink r:id="rId28" w:history="1">
+      <w:hyperlink r:id="rId29" w:history="1">
         <w:r>
           <w:rPr>
             <w:rStyle w:val="Lienhypertexte"/>
@@ -2472,7 +2515,7 @@
       <w:r>
         <w:t xml:space="preserve">Il y a plusieurs possibilités d’installer HTML2PDF, soit en téléchargeant les sources sur </w:t>
       </w:r>
-      <w:hyperlink r:id="rId29" w:history="1">
+      <w:hyperlink r:id="rId30" w:history="1">
         <w:r>
           <w:rPr>
             <w:rStyle w:val="Lienhypertexte"/>
@@ -2488,7 +2531,7 @@
       <w:r>
         <w:t xml:space="preserve"> soit au moyen de composer et </w:t>
       </w:r>
-      <w:hyperlink r:id="rId30" w:history="1">
+      <w:hyperlink r:id="rId31" w:history="1">
         <w:r>
           <w:rPr>
             <w:rStyle w:val="Lienhypertexte"/>
@@ -2857,7 +2900,7 @@
       <w:r>
         <w:t xml:space="preserve">De nombreux exemples se trouvent sous </w:t>
       </w:r>
-      <w:hyperlink r:id="rId31" w:history="1">
+      <w:hyperlink r:id="rId32" w:history="1">
         <w:r>
           <w:rPr>
             <w:rStyle w:val="Lienhypertexte"/>

</xml_diff>

<commit_message>
Renommer listepdf2.php en commandespdf.php / Suppression des fichiers de test inutiles / Complété et modifié les lignes de commentaires servant à la documentation phpdoc / Epuration du code / Ajouts de commentaires explicatifs / Suppression de codes inutile / Déplacement de code
</commit_message>
<xml_diff>
--- a/Documentation/Création du dépôt git.docx
+++ b/Documentation/Création du dépôt git.docx
@@ -117,7 +117,7 @@
       </w:r>
     </w:p>
     <w:p>
-      <w:hyperlink r:id="rId9" w:history="1">
+      <w:hyperlink r:id="rId9" w:anchor="loc=workspace" w:history="1">
         <w:r>
           <w:rPr>
             <w:rStyle w:val="Lienhypertexte"/>
@@ -129,10 +129,7 @@
         <w:t>;</w:t>
       </w:r>
     </w:p>
-    <w:p>
-      <w:bookmarkStart w:id="0" w:name="_GoBack"/>
-      <w:bookmarkEnd w:id="0"/>
-    </w:p>
+    <w:p/>
     <w:p>
       <w:pPr>
         <w:pStyle w:val="Titre2"/>
@@ -2059,6 +2056,11 @@
       </w:r>
     </w:p>
     <w:p>
+      <w:pPr>
+        <w:rPr>
+          <w:rStyle w:val="Lienhypertexte"/>
+        </w:rPr>
+      </w:pPr>
       <w:hyperlink r:id="rId27" w:history="1">
         <w:r>
           <w:rPr>
@@ -2068,7 +2070,67 @@
         </w:r>
       </w:hyperlink>
     </w:p>
+    <w:p>
+      <w:pPr>
+        <w:rPr>
+          <w:rStyle w:val="Lienhypertexte"/>
+        </w:rPr>
+      </w:pPr>
+    </w:p>
+    <w:p>
+      <w:pPr>
+        <w:pStyle w:val="Titre2"/>
+        <w:rPr>
+          <w:rStyle w:val="Lienhypertexte"/>
+          <w:color w:val="4F81BD" w:themeColor="accent1"/>
+          <w:u w:val="none"/>
+        </w:rPr>
+      </w:pPr>
+      <w:r>
+        <w:rPr>
+          <w:rStyle w:val="Lienhypertexte"/>
+          <w:color w:val="4F81BD" w:themeColor="accent1"/>
+          <w:u w:val="none"/>
+        </w:rPr>
+        <w:t xml:space="preserve">Emplois de </w:t>
+      </w:r>
+      <w:proofErr w:type="spellStart"/>
+      <w:r>
+        <w:rPr>
+          <w:rStyle w:val="Lienhypertexte"/>
+          <w:color w:val="4F81BD" w:themeColor="accent1"/>
+          <w:u w:val="none"/>
+        </w:rPr>
+        <w:t>phpdoc</w:t>
+      </w:r>
+      <w:bookmarkStart w:id="0" w:name="_GoBack"/>
+      <w:bookmarkEnd w:id="0"/>
+      <w:proofErr w:type="spellEnd"/>
+    </w:p>
+    <w:p>
+      <w:hyperlink r:id="rId28" w:history="1">
+        <w:r>
+          <w:rPr>
+            <w:rStyle w:val="Lienhypertexte"/>
+          </w:rPr>
+          <w:t>http://www</w:t>
+        </w:r>
+        <w:r>
+          <w:rPr>
+            <w:rStyle w:val="Lienhypertexte"/>
+          </w:rPr>
+          <w:t>.</w:t>
+        </w:r>
+        <w:r>
+          <w:rPr>
+            <w:rStyle w:val="Lienhypertexte"/>
+          </w:rPr>
+          <w:t>web-d.be/post/26/documenter-correctement-son-code-avec-phpdocumentor.html</w:t>
+        </w:r>
+      </w:hyperlink>
+    </w:p>
     <w:p/>
+    <w:p/>
     <w:p>
       <w:pPr>
         <w:pStyle w:val="Titre1"/>
@@ -2089,7 +2151,7 @@
       <w:r>
         <w:t xml:space="preserve"> expliquées sur le site </w:t>
       </w:r>
-      <w:hyperlink r:id="rId28" w:history="1">
+      <w:hyperlink r:id="rId29" w:history="1">
         <w:r>
           <w:rPr>
             <w:rStyle w:val="Lienhypertexte"/>
@@ -2382,75 +2444,117 @@
         </w:rPr>
       </w:pPr>
       <w:proofErr w:type="spellStart"/>
+      <w:r>
+        <w:rPr>
+          <w:i/>
+          <w:highlight w:val="lightGray"/>
+        </w:rPr>
+        <w:t>vendor</w:t>
+      </w:r>
+      <w:proofErr w:type="spellEnd"/>
+      <w:r>
+        <w:rPr>
+          <w:i/>
+          <w:highlight w:val="lightGray"/>
+        </w:rPr>
+        <w:t>/bin/</w:t>
+      </w:r>
+      <w:proofErr w:type="spellStart"/>
+      <w:r>
+        <w:rPr>
+          <w:i/>
+          <w:highlight w:val="lightGray"/>
+        </w:rPr>
+        <w:t>phpdoc</w:t>
+      </w:r>
+      <w:proofErr w:type="spellEnd"/>
+      <w:r>
+        <w:rPr>
+          <w:i/>
+          <w:highlight w:val="lightGray"/>
+        </w:rPr>
+        <w:t xml:space="preserve"> -d </w:t>
+      </w:r>
+      <w:proofErr w:type="spellStart"/>
+      <w:r>
+        <w:rPr>
+          <w:i/>
+          <w:highlight w:val="lightGray"/>
+        </w:rPr>
+        <w:t>localhost</w:t>
+      </w:r>
+      <w:proofErr w:type="spellEnd"/>
+      <w:r>
+        <w:rPr>
+          <w:i/>
+          <w:highlight w:val="lightGray"/>
+        </w:rPr>
+        <w:t>/test/ -t Documentation</w:t>
+      </w:r>
+      <w:r>
+        <w:rPr>
+          <w:i/>
+          <w:highlight w:val="lightGray"/>
+        </w:rPr>
+        <w:t>/</w:t>
+      </w:r>
+      <w:proofErr w:type="spellStart"/>
+      <w:r>
+        <w:rPr>
+          <w:i/>
+          <w:highlight w:val="lightGray"/>
+        </w:rPr>
+        <w:t>docphp</w:t>
+      </w:r>
+      <w:proofErr w:type="spellEnd"/>
+      <w:r>
+        <w:rPr>
+          <w:i/>
+          <w:highlight w:val="lightGray"/>
+        </w:rPr>
+        <w:t xml:space="preserve"> </w:t>
+      </w:r>
+      <w:r>
+        <w:rPr>
+          <w:i/>
+          <w:highlight w:val="lightGray"/>
+        </w:rPr>
+        <w:t>--</w:t>
+      </w:r>
+      <w:r>
+        <w:rPr>
+          <w:i/>
+          <w:highlight w:val="lightGray"/>
+        </w:rPr>
+        <w:t>ignore «*/html2pdf/*</w:t>
+      </w:r>
       <w:proofErr w:type="gramStart"/>
       <w:r>
         <w:rPr>
           <w:i/>
           <w:highlight w:val="lightGray"/>
         </w:rPr>
-        <w:t>vendor</w:t>
-      </w:r>
-      <w:proofErr w:type="spellEnd"/>
-      <w:r>
-        <w:rPr>
-          <w:i/>
-          <w:highlight w:val="lightGray"/>
-        </w:rPr>
-        <w:t>/bin/</w:t>
-      </w:r>
-      <w:proofErr w:type="spellStart"/>
-      <w:r>
-        <w:rPr>
-          <w:i/>
-          <w:highlight w:val="lightGray"/>
-        </w:rPr>
-        <w:t>phpdoc</w:t>
-      </w:r>
-      <w:proofErr w:type="spellEnd"/>
+        <w:t>,html2pdf</w:t>
+      </w:r>
       <w:proofErr w:type="gramEnd"/>
       <w:r>
         <w:rPr>
           <w:i/>
           <w:highlight w:val="lightGray"/>
         </w:rPr>
-        <w:t xml:space="preserve"> -d </w:t>
-      </w:r>
-      <w:proofErr w:type="spellStart"/>
-      <w:r>
-        <w:rPr>
-          <w:i/>
-          <w:highlight w:val="lightGray"/>
-        </w:rPr>
-        <w:t>localhost</w:t>
-      </w:r>
-      <w:proofErr w:type="spellEnd"/>
-      <w:r>
-        <w:rPr>
-          <w:i/>
-          <w:highlight w:val="lightGray"/>
-        </w:rPr>
-        <w:t>/test/ -t Documentation/</w:t>
-      </w:r>
-      <w:proofErr w:type="spellStart"/>
-      <w:r>
-        <w:rPr>
-          <w:i/>
-          <w:highlight w:val="lightGray"/>
-        </w:rPr>
+        <w:t>/* »</w:t>
+      </w:r>
+    </w:p>
+    <w:p/>
+    <w:p>
+      <w:r>
+        <w:t xml:space="preserve">Ceci crée un répertoire </w:t>
+      </w:r>
+      <w:proofErr w:type="spellStart"/>
+      <w:r>
         <w:t>docphp</w:t>
       </w:r>
       <w:proofErr w:type="spellEnd"/>
-    </w:p>
-    <w:p/>
-    <w:p>
-      <w:r>
-        <w:t xml:space="preserve">Ceci crée un répertoire </w:t>
-      </w:r>
-      <w:proofErr w:type="spellStart"/>
-      <w:r>
-        <w:t>docphp</w:t>
-      </w:r>
-      <w:proofErr w:type="spellEnd"/>
       <w:r>
         <w:t xml:space="preserve"> dans « Documentation ». Lancer </w:t>
       </w:r>
@@ -2493,7 +2597,7 @@
       </w:r>
     </w:p>
     <w:p>
-      <w:hyperlink r:id="rId29" w:history="1">
+      <w:hyperlink r:id="rId30" w:history="1">
         <w:r>
           <w:rPr>
             <w:rStyle w:val="Lienhypertexte"/>
@@ -2515,7 +2619,7 @@
       <w:r>
         <w:t xml:space="preserve">Il y a plusieurs possibilités d’installer HTML2PDF, soit en téléchargeant les sources sur </w:t>
       </w:r>
-      <w:hyperlink r:id="rId30" w:history="1">
+      <w:hyperlink r:id="rId31" w:history="1">
         <w:r>
           <w:rPr>
             <w:rStyle w:val="Lienhypertexte"/>
@@ -2531,7 +2635,7 @@
       <w:r>
         <w:t xml:space="preserve"> soit au moyen de composer et </w:t>
       </w:r>
-      <w:hyperlink r:id="rId31" w:history="1">
+      <w:hyperlink r:id="rId32" w:history="1">
         <w:r>
           <w:rPr>
             <w:rStyle w:val="Lienhypertexte"/>
@@ -2900,7 +3004,7 @@
       <w:r>
         <w:t xml:space="preserve">De nombreux exemples se trouvent sous </w:t>
       </w:r>
-      <w:hyperlink r:id="rId32" w:history="1">
+      <w:hyperlink r:id="rId33" w:history="1">
         <w:r>
           <w:rPr>
             <w:rStyle w:val="Lienhypertexte"/>
@@ -3587,6 +3691,17 @@
       <w:contextualSpacing/>
     </w:pPr>
   </w:style>
+  <w:style w:type="character" w:styleId="lev">
+    <w:name w:val="Strong"/>
+    <w:basedOn w:val="Policepardfaut"/>
+    <w:uiPriority w:val="22"/>
+    <w:qFormat/>
+    <w:rsid w:val="00DC12C8"/>
+    <w:rPr>
+      <w:b/>
+      <w:bCs/>
+    </w:rPr>
+  </w:style>
 </w:styles>
 </file>
 
@@ -3993,6 +4108,17 @@
       <w:contextualSpacing/>
     </w:pPr>
   </w:style>
+  <w:style w:type="character" w:styleId="lev">
+    <w:name w:val="Strong"/>
+    <w:basedOn w:val="Policepardfaut"/>
+    <w:uiPriority w:val="22"/>
+    <w:qFormat/>
+    <w:rsid w:val="00DC12C8"/>
+    <w:rPr>
+      <w:b/>
+      <w:bCs/>
+    </w:rPr>
+  </w:style>
 </w:styles>
 </file>
 

</xml_diff>